<commit_message>
finished LN expl;anation. starting FFW section now
</commit_message>
<xml_diff>
--- a/Write-up/Project-Valkyrie = Transformer Extended Essay.docx
+++ b/Write-up/Project-Valkyrie = Transformer Extended Essay.docx
@@ -702,12 +702,12 @@
                       <wp:extent cx="352515" cy="279581"/>
                       <wp:effectExtent b="0" l="0" r="0" t="0"/>
                       <wp:wrapNone/>
-                      <wp:docPr id="9" name="image26.png"/>
+                      <wp:docPr id="9" name="image34.png"/>
                       <a:graphic>
                         <a:graphicData uri="http://schemas.openxmlformats.org/drawingml/2006/picture">
                           <pic:pic>
                             <pic:nvPicPr>
-                              <pic:cNvPr id="0" name="image26.png"/>
+                              <pic:cNvPr id="0" name="image34.png"/>
                               <pic:cNvPicPr preferRelativeResize="0"/>
                             </pic:nvPicPr>
                             <pic:blipFill>
@@ -941,12 +941,12 @@
                       <wp:extent cx="352515" cy="291927"/>
                       <wp:effectExtent b="0" l="0" r="0" t="0"/>
                       <wp:wrapNone/>
-                      <wp:docPr id="4" name="image18.png"/>
+                      <wp:docPr id="4" name="image29.png"/>
                       <a:graphic>
                         <a:graphicData uri="http://schemas.openxmlformats.org/drawingml/2006/picture">
                           <pic:pic>
                             <pic:nvPicPr>
-                              <pic:cNvPr id="0" name="image18.png"/>
+                              <pic:cNvPr id="0" name="image29.png"/>
                               <pic:cNvPicPr preferRelativeResize="0"/>
                             </pic:nvPicPr>
                             <pic:blipFill>
@@ -1277,12 +1277,12 @@
                   <wp:inline distB="19050" distT="19050" distL="19050" distR="19050">
                     <wp:extent cx="5715000" cy="825500"/>
                     <wp:effectExtent b="0" l="0" r="0" t="0"/>
-                    <wp:docPr id="19" name="image23.png"/>
+                    <wp:docPr id="19" name="image14.png"/>
                     <a:graphic>
                       <a:graphicData uri="http://schemas.openxmlformats.org/drawingml/2006/picture">
                         <pic:pic>
                           <pic:nvPicPr>
-                            <pic:cNvPr id="0" name="image23.png"/>
+                            <pic:cNvPr id="0" name="image14.png"/>
                             <pic:cNvPicPr preferRelativeResize="0"/>
                           </pic:nvPicPr>
                           <pic:blipFill>
@@ -1393,12 +1393,12 @@
                       <wp:extent cx="352515" cy="291927"/>
                       <wp:effectExtent b="0" l="0" r="0" t="0"/>
                       <wp:wrapNone/>
-                      <wp:docPr id="2" name="image15.png"/>
+                      <wp:docPr id="2" name="image22.png"/>
                       <a:graphic>
                         <a:graphicData uri="http://schemas.openxmlformats.org/drawingml/2006/picture">
                           <pic:pic>
                             <pic:nvPicPr>
-                              <pic:cNvPr id="0" name="image15.png"/>
+                              <pic:cNvPr id="0" name="image22.png"/>
                               <pic:cNvPicPr preferRelativeResize="0"/>
                             </pic:nvPicPr>
                             <pic:blipFill>
@@ -1732,12 +1732,12 @@
                       <wp:extent cx="352515" cy="291927"/>
                       <wp:effectExtent b="0" l="0" r="0" t="0"/>
                       <wp:wrapNone/>
-                      <wp:docPr id="5" name="image19.png"/>
+                      <wp:docPr id="5" name="image30.png"/>
                       <a:graphic>
                         <a:graphicData uri="http://schemas.openxmlformats.org/drawingml/2006/picture">
                           <pic:pic>
                             <pic:nvPicPr>
-                              <pic:cNvPr id="0" name="image19.png"/>
+                              <pic:cNvPr id="0" name="image30.png"/>
                               <pic:cNvPicPr preferRelativeResize="0"/>
                             </pic:nvPicPr>
                             <pic:blipFill>
@@ -1980,12 +1980,12 @@
                       <wp:extent cx="352515" cy="291927"/>
                       <wp:effectExtent b="0" l="0" r="0" t="0"/>
                       <wp:wrapNone/>
-                      <wp:docPr id="10" name="image27.png"/>
+                      <wp:docPr id="10" name="image35.png"/>
                       <a:graphic>
                         <a:graphicData uri="http://schemas.openxmlformats.org/drawingml/2006/picture">
                           <pic:pic>
                             <pic:nvPicPr>
-                              <pic:cNvPr id="0" name="image27.png"/>
+                              <pic:cNvPr id="0" name="image35.png"/>
                               <pic:cNvPicPr preferRelativeResize="0"/>
                             </pic:nvPicPr>
                             <pic:blipFill>
@@ -2479,12 +2479,12 @@
                   <wp:extent cx="4762500" cy="698500"/>
                   <wp:effectExtent b="0" l="0" r="0" t="0"/>
                   <wp:wrapSquare wrapText="bothSides" distB="19050" distT="19050" distL="19050" distR="19050"/>
-                  <wp:docPr id="32" name="image35.png"/>
+                  <wp:docPr id="32" name="image25.png"/>
                   <a:graphic>
                     <a:graphicData uri="http://schemas.openxmlformats.org/drawingml/2006/picture">
                       <pic:pic>
                         <pic:nvPicPr>
-                          <pic:cNvPr id="0" name="image35.png"/>
+                          <pic:cNvPr id="0" name="image25.png"/>
                           <pic:cNvPicPr preferRelativeResize="0"/>
                         </pic:nvPicPr>
                         <pic:blipFill>
@@ -2583,12 +2583,12 @@
                   <wp:extent cx="5118100" cy="1028700"/>
                   <wp:effectExtent b="0" l="0" r="0" t="0"/>
                   <wp:wrapSquare wrapText="bothSides" distB="19050" distT="19050" distL="19050" distR="19050"/>
-                  <wp:docPr id="23" name="image36.png"/>
+                  <wp:docPr id="23" name="image27.png"/>
                   <a:graphic>
                     <a:graphicData uri="http://schemas.openxmlformats.org/drawingml/2006/picture">
                       <pic:pic>
                         <pic:nvPicPr>
-                          <pic:cNvPr id="0" name="image36.png"/>
+                          <pic:cNvPr id="0" name="image27.png"/>
                           <pic:cNvPicPr preferRelativeResize="0"/>
                         </pic:nvPicPr>
                         <pic:blipFill>
@@ -2702,12 +2702,12 @@
                   <wp:extent cx="3048000" cy="698500"/>
                   <wp:effectExtent b="0" l="0" r="0" t="0"/>
                   <wp:wrapSquare wrapText="bothSides" distB="19050" distT="19050" distL="19050" distR="19050"/>
-                  <wp:docPr id="25" name="image33.png"/>
+                  <wp:docPr id="25" name="image23.png"/>
                   <a:graphic>
                     <a:graphicData uri="http://schemas.openxmlformats.org/drawingml/2006/picture">
                       <pic:pic>
                         <pic:nvPicPr>
-                          <pic:cNvPr id="0" name="image33.png"/>
+                          <pic:cNvPr id="0" name="image23.png"/>
                           <pic:cNvPicPr preferRelativeResize="0"/>
                         </pic:nvPicPr>
                         <pic:blipFill>
@@ -2823,12 +2823,12 @@
                       <wp:extent cx="352515" cy="291927"/>
                       <wp:effectExtent b="0" l="0" r="0" t="0"/>
                       <wp:wrapNone/>
-                      <wp:docPr id="6" name="image22.png"/>
+                      <wp:docPr id="6" name="image31.png"/>
                       <a:graphic>
                         <a:graphicData uri="http://schemas.openxmlformats.org/drawingml/2006/picture">
                           <pic:pic>
                             <pic:nvPicPr>
-                              <pic:cNvPr id="0" name="image22.png"/>
+                              <pic:cNvPr id="0" name="image31.png"/>
                               <pic:cNvPicPr preferRelativeResize="0"/>
                             </pic:nvPicPr>
                             <pic:blipFill>
@@ -3116,12 +3116,12 @@
                       <wp:extent cx="352515" cy="291927"/>
                       <wp:effectExtent b="0" l="0" r="0" t="0"/>
                       <wp:wrapNone/>
-                      <wp:docPr id="1" name="image14.png"/>
+                      <wp:docPr id="1" name="image21.png"/>
                       <a:graphic>
                         <a:graphicData uri="http://schemas.openxmlformats.org/drawingml/2006/picture">
                           <pic:pic>
                             <pic:nvPicPr>
-                              <pic:cNvPr id="0" name="image14.png"/>
+                              <pic:cNvPr id="0" name="image21.png"/>
                               <pic:cNvPicPr preferRelativeResize="0"/>
                             </pic:nvPicPr>
                             <pic:blipFill>
@@ -3272,12 +3272,12 @@
                   <wp:inline distB="19050" distT="19050" distL="19050" distR="19050">
                     <wp:extent cx="5829300" cy="800100"/>
                     <wp:effectExtent b="0" l="0" r="0" t="0"/>
-                    <wp:docPr id="16" name="image31.png"/>
+                    <wp:docPr id="16" name="image16.png"/>
                     <a:graphic>
                       <a:graphicData uri="http://schemas.openxmlformats.org/drawingml/2006/picture">
                         <pic:pic>
                           <pic:nvPicPr>
-                            <pic:cNvPr id="0" name="image31.png"/>
+                            <pic:cNvPr id="0" name="image16.png"/>
                             <pic:cNvPicPr preferRelativeResize="0"/>
                           </pic:nvPicPr>
                           <pic:blipFill>
@@ -3331,12 +3331,12 @@
                   <wp:extent cx="3200400" cy="825500"/>
                   <wp:effectExtent b="0" l="0" r="0" t="0"/>
                   <wp:wrapSquare wrapText="bothSides" distB="19050" distT="19050" distL="19050" distR="19050"/>
-                  <wp:docPr id="27" name="image34.png"/>
+                  <wp:docPr id="27" name="image24.png"/>
                   <a:graphic>
                     <a:graphicData uri="http://schemas.openxmlformats.org/drawingml/2006/picture">
                       <pic:pic>
                         <pic:nvPicPr>
-                          <pic:cNvPr id="0" name="image34.png"/>
+                          <pic:cNvPr id="0" name="image24.png"/>
                           <pic:cNvPicPr preferRelativeResize="0"/>
                         </pic:nvPicPr>
                         <pic:blipFill>
@@ -3441,12 +3441,12 @@
                       <wp:extent cx="352515" cy="291927"/>
                       <wp:effectExtent b="0" l="0" r="0" t="0"/>
                       <wp:wrapNone/>
-                      <wp:docPr id="7" name="image24.png"/>
+                      <wp:docPr id="7" name="image32.png"/>
                       <a:graphic>
                         <a:graphicData uri="http://schemas.openxmlformats.org/drawingml/2006/picture">
                           <pic:pic>
                             <pic:nvPicPr>
-                              <pic:cNvPr id="0" name="image24.png"/>
+                              <pic:cNvPr id="0" name="image32.png"/>
                               <pic:cNvPicPr preferRelativeResize="0"/>
                             </pic:nvPicPr>
                             <pic:blipFill>
@@ -3626,12 +3626,12 @@
                 <wp:inline distB="114300" distT="114300" distL="114300" distR="114300">
                   <wp:extent cx="1278277" cy="1459851"/>
                   <wp:effectExtent b="0" l="0" r="0" t="0"/>
-                  <wp:docPr id="21" name="image4.png"/>
+                  <wp:docPr id="21" name="image3.png"/>
                   <a:graphic>
                     <a:graphicData uri="http://schemas.openxmlformats.org/drawingml/2006/picture">
                       <pic:pic>
                         <pic:nvPicPr>
-                          <pic:cNvPr id="0" name="image4.png"/>
+                          <pic:cNvPr id="0" name="image3.png"/>
                           <pic:cNvPicPr preferRelativeResize="0"/>
                         </pic:nvPicPr>
                         <pic:blipFill>
@@ -3681,7 +3681,12 @@
                 <w:szCs w:val="24"/>
                 <w:rtl w:val="0"/>
               </w:rPr>
-              <w:t xml:space="preserve">figure 3</w:t>
+              <w:t xml:space="preserve">Figure-3: </w:t>
+            </w:r>
+            <w:r>
+              <w:rPr>
+                <w:rtl w:val="0"/>
+              </w:rPr>
             </w:r>
           </w:p>
           <w:p>
@@ -3780,12 +3785,12 @@
                       <wp:extent cx="352515" cy="291927"/>
                       <wp:effectExtent b="0" l="0" r="0" t="0"/>
                       <wp:wrapNone/>
-                      <wp:docPr id="11" name="image30.png"/>
+                      <wp:docPr id="11" name="image36.png"/>
                       <a:graphic>
                         <a:graphicData uri="http://schemas.openxmlformats.org/drawingml/2006/picture">
                           <pic:pic>
                             <pic:nvPicPr>
-                              <pic:cNvPr id="0" name="image30.png"/>
+                              <pic:cNvPr id="0" name="image36.png"/>
                               <pic:cNvPicPr preferRelativeResize="0"/>
                             </pic:nvPicPr>
                             <pic:blipFill>
@@ -4040,7 +4045,7 @@
               <w:widowControl w:val="0"/>
               <w:numPr>
                 <w:ilvl w:val="0"/>
-                <w:numId w:val="6"/>
+                <w:numId w:val="7"/>
               </w:numPr>
               <w:spacing w:after="0" w:afterAutospacing="0" w:before="240" w:line="240" w:lineRule="auto"/>
               <w:ind w:left="720" w:hanging="360"/>
@@ -4094,7 +4099,7 @@
               <w:widowControl w:val="0"/>
               <w:numPr>
                 <w:ilvl w:val="1"/>
-                <w:numId w:val="6"/>
+                <w:numId w:val="7"/>
               </w:numPr>
               <w:spacing w:after="0" w:afterAutospacing="0" w:before="0" w:beforeAutospacing="0" w:line="240" w:lineRule="auto"/>
               <w:ind w:left="1440" w:hanging="360"/>
@@ -4129,7 +4134,7 @@
               <w:widowControl w:val="0"/>
               <w:numPr>
                 <w:ilvl w:val="1"/>
-                <w:numId w:val="6"/>
+                <w:numId w:val="7"/>
               </w:numPr>
               <w:spacing w:after="0" w:afterAutospacing="0" w:before="0" w:beforeAutospacing="0" w:line="240" w:lineRule="auto"/>
               <w:ind w:left="1440" w:hanging="360"/>
@@ -4164,7 +4169,7 @@
               <w:widowControl w:val="0"/>
               <w:numPr>
                 <w:ilvl w:val="1"/>
-                <w:numId w:val="6"/>
+                <w:numId w:val="7"/>
               </w:numPr>
               <w:spacing w:after="0" w:afterAutospacing="0" w:before="0" w:beforeAutospacing="0" w:line="240" w:lineRule="auto"/>
               <w:ind w:left="1440" w:hanging="360"/>
@@ -4199,7 +4204,7 @@
               <w:widowControl w:val="0"/>
               <w:numPr>
                 <w:ilvl w:val="0"/>
-                <w:numId w:val="6"/>
+                <w:numId w:val="7"/>
               </w:numPr>
               <w:spacing w:after="0" w:afterAutospacing="0" w:before="0" w:beforeAutospacing="0" w:line="240" w:lineRule="auto"/>
               <w:ind w:left="720" w:hanging="360"/>
@@ -4359,7 +4364,7 @@
               <w:widowControl w:val="0"/>
               <w:numPr>
                 <w:ilvl w:val="0"/>
-                <w:numId w:val="6"/>
+                <w:numId w:val="7"/>
               </w:numPr>
               <w:spacing w:after="0" w:afterAutospacing="0" w:before="0" w:beforeAutospacing="0" w:line="240" w:lineRule="auto"/>
               <w:ind w:left="720" w:hanging="360"/>
@@ -4636,7 +4641,7 @@
               <w:widowControl w:val="0"/>
               <w:numPr>
                 <w:ilvl w:val="0"/>
-                <w:numId w:val="6"/>
+                <w:numId w:val="7"/>
               </w:numPr>
               <w:spacing w:after="0" w:afterAutospacing="0" w:before="0" w:beforeAutospacing="0" w:line="240" w:lineRule="auto"/>
               <w:ind w:left="720" w:hanging="360"/>
@@ -4690,7 +4695,7 @@
               <w:widowControl w:val="0"/>
               <w:numPr>
                 <w:ilvl w:val="0"/>
-                <w:numId w:val="6"/>
+                <w:numId w:val="7"/>
               </w:numPr>
               <w:spacing w:after="240" w:before="0" w:beforeAutospacing="0" w:line="240" w:lineRule="auto"/>
               <w:ind w:left="720" w:hanging="360"/>
@@ -4989,12 +4994,12 @@
                 <wp:inline distB="114300" distT="114300" distL="114300" distR="114300">
                   <wp:extent cx="2028825" cy="837225"/>
                   <wp:effectExtent b="0" l="0" r="0" t="0"/>
-                  <wp:docPr id="30" name="image17.png"/>
+                  <wp:docPr id="30" name="image11.png"/>
                   <a:graphic>
                     <a:graphicData uri="http://schemas.openxmlformats.org/drawingml/2006/picture">
                       <pic:pic>
                         <pic:nvPicPr>
-                          <pic:cNvPr id="0" name="image17.png"/>
+                          <pic:cNvPr id="0" name="image11.png"/>
                           <pic:cNvPicPr preferRelativeResize="0"/>
                         </pic:nvPicPr>
                         <pic:blipFill>
@@ -5028,12 +5033,12 @@
                 <wp:inline distB="114300" distT="114300" distL="114300" distR="114300">
                   <wp:extent cx="1979794" cy="834853"/>
                   <wp:effectExtent b="0" l="0" r="0" t="0"/>
-                  <wp:docPr id="37" name="image20.png"/>
+                  <wp:docPr id="37" name="image19.png"/>
                   <a:graphic>
                     <a:graphicData uri="http://schemas.openxmlformats.org/drawingml/2006/picture">
                       <pic:pic>
                         <pic:nvPicPr>
-                          <pic:cNvPr id="0" name="image20.png"/>
+                          <pic:cNvPr id="0" name="image19.png"/>
                           <pic:cNvPicPr preferRelativeResize="0"/>
                         </pic:nvPicPr>
                         <pic:blipFill>
@@ -5265,12 +5270,12 @@
                   <wp:extent cx="6235168" cy="1363943"/>
                   <wp:effectExtent b="0" l="0" r="0" t="0"/>
                   <wp:wrapSquare wrapText="bothSides" distB="114300" distT="114300" distL="114300" distR="114300"/>
-                  <wp:docPr id="36" name="image13.png"/>
+                  <wp:docPr id="36" name="image15.png"/>
                   <a:graphic>
                     <a:graphicData uri="http://schemas.openxmlformats.org/drawingml/2006/picture">
                       <pic:pic>
                         <pic:nvPicPr>
-                          <pic:cNvPr id="0" name="image13.png"/>
+                          <pic:cNvPr id="0" name="image15.png"/>
                           <pic:cNvPicPr preferRelativeResize="0"/>
                         </pic:nvPicPr>
                         <pic:blipFill>
@@ -5311,9 +5316,19 @@
                 <w:rFonts w:ascii="Calibri" w:cs="Calibri" w:eastAsia="Calibri" w:hAnsi="Calibri"/>
                 <w:sz w:val="24"/>
                 <w:szCs w:val="24"/>
-                <w:rtl w:val="0"/>
-              </w:rPr>
-              <w:t xml:space="preserve">Figure-4: Multi-head Attention formula from “Attention is All you need” paper</w:t>
+                <w:shd w:fill="ff9900" w:val="clear"/>
+                <w:rtl w:val="0"/>
+              </w:rPr>
+              <w:t xml:space="preserve">Figure</w:t>
+            </w:r>
+            <w:r>
+              <w:rPr>
+                <w:rFonts w:ascii="Calibri" w:cs="Calibri" w:eastAsia="Calibri" w:hAnsi="Calibri"/>
+                <w:sz w:val="24"/>
+                <w:szCs w:val="24"/>
+                <w:rtl w:val="0"/>
+              </w:rPr>
+              <w:t xml:space="preserve">-4: Multi-head Attention formula from “Attention is All you need” paper</w:t>
             </w:r>
             <w:r>
               <w:rPr>
@@ -5386,12 +5401,12 @@
                   <wp:inline distB="19050" distT="19050" distL="19050" distR="19050">
                     <wp:extent cx="5829300" cy="698500"/>
                     <wp:effectExtent b="0" l="0" r="0" t="0"/>
-                    <wp:docPr id="34" name="image32.png"/>
+                    <wp:docPr id="34" name="image26.png"/>
                     <a:graphic>
                       <a:graphicData uri="http://schemas.openxmlformats.org/drawingml/2006/picture">
                         <pic:pic>
                           <pic:nvPicPr>
-                            <pic:cNvPr id="0" name="image32.png"/>
+                            <pic:cNvPr id="0" name="image26.png"/>
                             <pic:cNvPicPr preferRelativeResize="0"/>
                           </pic:nvPicPr>
                           <pic:blipFill>
@@ -5502,12 +5517,12 @@
                       <wp:extent cx="352515" cy="270773"/>
                       <wp:effectExtent b="0" l="0" r="0" t="0"/>
                       <wp:wrapNone/>
-                      <wp:docPr id="3" name="image16.png"/>
+                      <wp:docPr id="3" name="image28.png"/>
                       <a:graphic>
                         <a:graphicData uri="http://schemas.openxmlformats.org/drawingml/2006/picture">
                           <pic:pic>
                             <pic:nvPicPr>
-                              <pic:cNvPr id="0" name="image16.png"/>
+                              <pic:cNvPr id="0" name="image28.png"/>
                               <pic:cNvPicPr preferRelativeResize="0"/>
                             </pic:nvPicPr>
                             <pic:blipFill>
@@ -5821,12 +5836,12 @@
                       <wp:extent cx="352515" cy="270773"/>
                       <wp:effectExtent b="0" l="0" r="0" t="0"/>
                       <wp:wrapNone/>
-                      <wp:docPr id="8" name="image25.png"/>
+                      <wp:docPr id="8" name="image33.png"/>
                       <a:graphic>
                         <a:graphicData uri="http://schemas.openxmlformats.org/drawingml/2006/picture">
                           <pic:pic>
                             <pic:nvPicPr>
-                              <pic:cNvPr id="0" name="image25.png"/>
+                              <pic:cNvPr id="0" name="image33.png"/>
                               <pic:cNvPicPr preferRelativeResize="0"/>
                             </pic:nvPicPr>
                             <pic:blipFill>
@@ -8414,12 +8429,12 @@
                         <wp:extent cx="2183924" cy="119793"/>
                         <wp:effectExtent b="0" l="0" r="0" t="0"/>
                         <wp:wrapNone/>
-                        <wp:docPr id="35" name="image28.png"/>
+                        <wp:docPr id="35" name="image20.png"/>
                         <a:graphic>
                           <a:graphicData uri="http://schemas.openxmlformats.org/drawingml/2006/picture">
                             <pic:pic>
                               <pic:nvPicPr>
-                                <pic:cNvPr id="0" name="image28.png"/>
+                                <pic:cNvPr id="0" name="image20.png"/>
                                 <pic:cNvPicPr preferRelativeResize="0"/>
                               </pic:nvPicPr>
                               <pic:blipFill>
@@ -8861,12 +8876,12 @@
                         <wp:inline distB="19050" distT="19050" distL="19050" distR="19050">
                           <wp:extent cx="3867150" cy="381000"/>
                           <wp:effectExtent b="0" l="0" r="0" t="0"/>
-                          <wp:docPr id="18" name="image21.png"/>
+                          <wp:docPr id="18" name="image13.png"/>
                           <a:graphic>
                             <a:graphicData uri="http://schemas.openxmlformats.org/drawingml/2006/picture">
                               <pic:pic>
                                 <pic:nvPicPr>
-                                  <pic:cNvPr id="0" name="image21.png"/>
+                                  <pic:cNvPr id="0" name="image13.png"/>
                                   <pic:cNvPicPr preferRelativeResize="0"/>
                                 </pic:nvPicPr>
                                 <pic:blipFill>
@@ -8928,12 +8943,12 @@
                         <wp:extent cx="3195730" cy="380444"/>
                         <wp:effectExtent b="0" l="0" r="0" t="0"/>
                         <wp:wrapSquare wrapText="bothSides" distB="19050" distT="19050" distL="19050" distR="19050"/>
-                        <wp:docPr id="29" name="image29.png"/>
+                        <wp:docPr id="29" name="image17.png"/>
                         <a:graphic>
                           <a:graphicData uri="http://schemas.openxmlformats.org/drawingml/2006/picture">
                             <pic:pic>
                               <pic:nvPicPr>
-                                <pic:cNvPr id="0" name="image29.png"/>
+                                <pic:cNvPr id="0" name="image17.png"/>
                                 <pic:cNvPicPr preferRelativeResize="0"/>
                               </pic:nvPicPr>
                               <pic:blipFill>
@@ -9000,12 +9015,12 @@
                         <wp:extent cx="3393780" cy="186471"/>
                         <wp:effectExtent b="0" l="0" r="0" t="0"/>
                         <wp:wrapSquare wrapText="bothSides" distB="19050" distT="19050" distL="19050" distR="19050"/>
-                        <wp:docPr id="22" name="image10.png"/>
+                        <wp:docPr id="22" name="image9.png"/>
                         <a:graphic>
                           <a:graphicData uri="http://schemas.openxmlformats.org/drawingml/2006/picture">
                             <pic:pic>
                               <pic:nvPicPr>
-                                <pic:cNvPr id="0" name="image10.png"/>
+                                <pic:cNvPr id="0" name="image9.png"/>
                                 <pic:cNvPicPr preferRelativeResize="0"/>
                               </pic:nvPicPr>
                               <pic:blipFill>
@@ -10685,7 +10700,7 @@
                     <w:widowControl w:val="0"/>
                     <w:numPr>
                       <w:ilvl w:val="0"/>
-                      <w:numId w:val="8"/>
+                      <w:numId w:val="9"/>
                     </w:numPr>
                     <w:spacing w:line="240" w:lineRule="auto"/>
                     <w:ind w:left="720" w:hanging="360"/>
@@ -11202,12 +11217,12 @@
                 <wp:inline distB="114300" distT="114300" distL="114300" distR="114300">
                   <wp:extent cx="5703741" cy="3916001"/>
                   <wp:effectExtent b="0" l="0" r="0" t="0"/>
-                  <wp:docPr id="17" name="image12.png"/>
+                  <wp:docPr id="17" name="image10.png"/>
                   <a:graphic>
                     <a:graphicData uri="http://schemas.openxmlformats.org/drawingml/2006/picture">
                       <pic:pic>
                         <pic:nvPicPr>
-                          <pic:cNvPr id="0" name="image12.png"/>
+                          <pic:cNvPr id="0" name="image10.png"/>
                           <pic:cNvPicPr preferRelativeResize="0"/>
                         </pic:nvPicPr>
                         <pic:blipFill>
@@ -11762,7 +11777,166 @@
           </w:p>
           <w:p>
             <w:pPr>
-              <w:widowControl w:val="0"/>
+              <w:spacing w:after="240" w:before="240" w:line="240" w:lineRule="auto"/>
+              <w:rPr/>
+            </w:pPr>
+            <w:r>
+              <w:rPr>
+                <w:rtl w:val="0"/>
+              </w:rPr>
+              <w:t xml:space="preserve">As seen in Figure-4, the accumulation of shifts in data distributions at each layer results in a compounded impact on the network, as the variance is scaled exponentially. Theoretically, this results in</w:t>
+            </w:r>
+            <w:r>
+              <w:rPr>
+                <w:vertAlign w:val="superscript"/>
+              </w:rPr>
+              <w:footnoteReference w:customMarkFollows="0" w:id="6"/>
+            </w:r>
+            <w:r>
+              <w:rPr>
+                <w:rtl w:val="0"/>
+              </w:rPr>
+              <w:t xml:space="preserve">:</w:t>
+            </w:r>
+          </w:p>
+          <w:p>
+            <w:pPr>
+              <w:numPr>
+                <w:ilvl w:val="0"/>
+                <w:numId w:val="6"/>
+              </w:numPr>
+              <w:spacing w:after="0" w:afterAutospacing="0" w:before="240" w:line="240" w:lineRule="auto"/>
+              <w:ind w:left="720" w:hanging="360"/>
+              <w:rPr>
+                <w:u w:val="none"/>
+              </w:rPr>
+            </w:pPr>
+            <w:r>
+              <w:rPr>
+                <w:b w:val="1"/>
+                <w:rtl w:val="0"/>
+              </w:rPr>
+              <w:t xml:space="preserve">Increased Training Cost</w:t>
+            </w:r>
+            <w:r>
+              <w:rPr>
+                <w:rtl w:val="0"/>
+              </w:rPr>
+              <w:t xml:space="preserve">: Early layer’s shifted outputs cause subsequent layers to struggle with inconsistent inputs. This forces layers to continually recalibrate their weights and biases, which for each layer needs to be optimised for varying data distributions. This constant recalibration increases computational costs. </w:t>
+            </w:r>
+          </w:p>
+          <w:p>
+            <w:pPr>
+              <w:numPr>
+                <w:ilvl w:val="0"/>
+                <w:numId w:val="6"/>
+              </w:numPr>
+              <w:spacing w:after="0" w:afterAutospacing="0" w:before="0" w:beforeAutospacing="0" w:line="240" w:lineRule="auto"/>
+              <w:ind w:left="720" w:hanging="360"/>
+              <w:rPr>
+                <w:u w:val="none"/>
+              </w:rPr>
+            </w:pPr>
+            <w:r>
+              <w:rPr>
+                <w:b w:val="1"/>
+                <w:rtl w:val="0"/>
+              </w:rPr>
+              <w:t xml:space="preserve">Reduced Performance: </w:t>
+            </w:r>
+            <w:r>
+              <w:rPr>
+                <w:rtl w:val="0"/>
+              </w:rPr>
+              <w:t xml:space="preserve">These inconsistencies likely also impair the network’s capacity to accurately and quickly capture the semantic relationships between words, critical for NLP tasks. Which risks hindering the model's ability to generalise from training to real-world applications effectively. Degrading the overall performance of transformers.</w:t>
+            </w:r>
+          </w:p>
+          <w:p>
+            <w:pPr>
+              <w:numPr>
+                <w:ilvl w:val="1"/>
+                <w:numId w:val="6"/>
+              </w:numPr>
+              <w:spacing w:after="240" w:before="0" w:beforeAutospacing="0" w:line="240" w:lineRule="auto"/>
+              <w:ind w:left="1440" w:hanging="360"/>
+              <w:rPr>
+                <w:u w:val="none"/>
+              </w:rPr>
+            </w:pPr>
+            <w:r>
+              <w:rPr>
+                <w:rtl w:val="0"/>
+              </w:rPr>
+              <w:t xml:space="preserve">Need to find papers to cite for this, else I’m basing off nothing but books and articles.</w:t>
+            </w:r>
+          </w:p>
+          <w:p>
+            <w:pPr>
+              <w:spacing w:after="240" w:before="240" w:line="240" w:lineRule="auto"/>
+              <w:ind w:left="0" w:firstLine="0"/>
+              <w:rPr/>
+            </w:pPr>
+            <w:r>
+              <w:rPr>
+                <w:rtl w:val="0"/>
+              </w:rPr>
+            </w:r>
+          </w:p>
+          <w:p>
+            <w:pPr>
+              <w:spacing w:after="240" w:before="240" w:line="240" w:lineRule="auto"/>
+              <w:rPr>
+                <w:i w:val="1"/>
+                <w:u w:val="single"/>
+              </w:rPr>
+            </w:pPr>
+            <w:r>
+              <w:rPr>
+                <w:i w:val="1"/>
+                <w:u w:val="single"/>
+                <w:rtl w:val="0"/>
+              </w:rPr>
+              <w:t xml:space="preserve">Benefits of Layer Normalisation (LN)</w:t>
+            </w:r>
+          </w:p>
+          <w:p>
+            <w:pPr>
+              <w:spacing w:after="240" w:before="240" w:line="240" w:lineRule="auto"/>
+              <w:rPr/>
+            </w:pPr>
+            <w:r>
+              <w:rPr>
+                <w:rtl w:val="0"/>
+              </w:rPr>
+              <w:t xml:space="preserve">Henceforth, </w:t>
+            </w:r>
+            <m:oMath>
+              <m:r>
+                <w:rPr/>
+                <m:t xml:space="preserve">LN</m:t>
+              </m:r>
+            </m:oMath>
+            <w:r>
+              <w:rPr>
+                <w:rtl w:val="0"/>
+              </w:rPr>
+              <w:t xml:space="preserve"> is used, maintaining consistent distributions through </w:t>
+            </w:r>
+            <m:oMath>
+              <m:r>
+                <w:rPr/>
+                <m:t xml:space="preserve">(11)</m:t>
+              </m:r>
+            </m:oMath>
+            <w:r>
+              <w:rPr>
+                <w:rtl w:val="0"/>
+              </w:rPr>
+              <w:t xml:space="preserve">. This results in several theoretical improvements:</w:t>
+            </w:r>
+          </w:p>
+          <w:p>
+            <w:pPr>
               <w:numPr>
                 <w:ilvl w:val="0"/>
                 <w:numId w:val="2"/>
@@ -11770,34 +11944,60 @@
               <w:spacing w:after="0" w:afterAutospacing="0" w:before="240" w:line="240" w:lineRule="auto"/>
               <w:ind w:left="720" w:hanging="360"/>
               <w:rPr>
-                <w:rFonts w:ascii="Calibri" w:cs="Calibri" w:eastAsia="Calibri" w:hAnsi="Calibri"/>
-                <w:sz w:val="24"/>
-                <w:szCs w:val="24"/>
-              </w:rPr>
-            </w:pPr>
-            <w:r>
-              <w:rPr>
-                <w:rFonts w:ascii="Calibri" w:cs="Calibri" w:eastAsia="Calibri" w:hAnsi="Calibri"/>
+                <w:u w:val="none"/>
+              </w:rPr>
+            </w:pPr>
+            <w:r>
+              <w:rPr>
                 <w:b w:val="1"/>
-                <w:sz w:val="24"/>
-                <w:szCs w:val="24"/>
-                <w:rtl w:val="0"/>
-              </w:rPr>
-              <w:t xml:space="preserve">Increased Training Time</w:t>
-            </w:r>
-            <w:r>
-              <w:rPr>
-                <w:rFonts w:ascii="Calibri" w:cs="Calibri" w:eastAsia="Calibri" w:hAnsi="Calibri"/>
-                <w:sz w:val="24"/>
-                <w:szCs w:val="24"/>
-                <w:rtl w:val="0"/>
-              </w:rPr>
-              <w:t xml:space="preserve">: Each layer has to continuously adapt to new data distributions because the parameters (weights and biases) optimised for one data distribution may not be effective for another. This constant need to adapt extends the amount of time required for the network to converge on effective parameters, increasing training cost.</w:t>
-            </w:r>
-          </w:p>
-          <w:p>
-            <w:pPr>
-              <w:widowControl w:val="0"/>
+                <w:rtl w:val="0"/>
+              </w:rPr>
+              <w:t xml:space="preserve">Reduces Internal Covariate Shift: </w:t>
+            </w:r>
+            <w:r>
+              <w:rPr>
+                <w:rtl w:val="0"/>
+              </w:rPr>
+              <w:t xml:space="preserve">Since feature dimension is normalised, internal covariate shift is reduced. Hence, training cost is reduced, and performance is increased, as model will likely be able to capture semantic relationships more easily. Refer to findings of (XX Research paper).</w:t>
+            </w:r>
+          </w:p>
+          <w:p>
+            <w:pPr>
+              <w:numPr>
+                <w:ilvl w:val="0"/>
+                <w:numId w:val="2"/>
+              </w:numPr>
+              <w:spacing w:after="0" w:afterAutospacing="0" w:before="0" w:beforeAutospacing="0" w:line="240" w:lineRule="auto"/>
+              <w:ind w:left="720" w:hanging="360"/>
+            </w:pPr>
+            <w:r>
+              <w:rPr>
+                <w:b w:val="1"/>
+                <w:rtl w:val="0"/>
+              </w:rPr>
+              <w:t xml:space="preserve">Minimises Hyperparameter Sensitivity</w:t>
+            </w:r>
+            <w:r>
+              <w:rPr>
+                <w:rtl w:val="0"/>
+              </w:rPr>
+              <w:t xml:space="preserve">: By standardising activations across layers, </w:t>
+            </w:r>
+            <m:oMath>
+              <m:r>
+                <w:rPr/>
+                <m:t xml:space="preserve">LN</m:t>
+              </m:r>
+            </m:oMath>
+            <w:r>
+              <w:rPr>
+                <w:rtl w:val="0"/>
+              </w:rPr>
+              <w:t xml:space="preserve"> lessens the dependency on precise initial parameter settings. Facilitating easier and more robust model training, by reducing the need of hyperparameter tuning.</w:t>
+            </w:r>
+          </w:p>
+          <w:p>
+            <w:pPr>
               <w:numPr>
                 <w:ilvl w:val="0"/>
                 <w:numId w:val="2"/>
@@ -11805,37 +12005,52 @@
               <w:spacing w:after="240" w:before="0" w:beforeAutospacing="0" w:line="240" w:lineRule="auto"/>
               <w:ind w:left="720" w:hanging="360"/>
               <w:rPr>
-                <w:rFonts w:ascii="Calibri" w:cs="Calibri" w:eastAsia="Calibri" w:hAnsi="Calibri"/>
-                <w:sz w:val="24"/>
-                <w:szCs w:val="24"/>
-              </w:rPr>
-            </w:pPr>
-            <w:r>
-              <w:rPr>
-                <w:rFonts w:ascii="Calibri" w:cs="Calibri" w:eastAsia="Calibri" w:hAnsi="Calibri"/>
+                <w:u w:val="none"/>
+              </w:rPr>
+            </w:pPr>
+            <w:r>
+              <w:rPr>
                 <w:b w:val="1"/>
-                <w:sz w:val="24"/>
-                <w:szCs w:val="24"/>
-                <w:rtl w:val="0"/>
-              </w:rPr>
-              <w:t xml:space="preserve">Degradation of Layer Effectiveness</w:t>
-            </w:r>
-            <w:r>
-              <w:rPr>
-                <w:rFonts w:ascii="Calibri" w:cs="Calibri" w:eastAsia="Calibri" w:hAnsi="Calibri"/>
-                <w:sz w:val="24"/>
-                <w:szCs w:val="24"/>
-                <w:rtl w:val="0"/>
-              </w:rPr>
-              <w:t xml:space="preserve">: Each subsequent layer relies on the outputs from previous layers, as seen in Figure-4, the impacts of each block accumulates. If early layers continually shift their outputs drastically, later layers are effectively always trying to hit a moving target. This can degrade the effectiveness of deeper layers, which may never receive the kind of stable input necessary to perform their intended transformations reliably.</w:t>
-            </w:r>
-          </w:p>
-          <w:p>
-            <w:pPr>
-              <w:widowControl w:val="0"/>
-              <w:spacing w:line="240" w:lineRule="auto"/>
-              <w:rPr>
-                <w:rFonts w:ascii="Calibri" w:cs="Calibri" w:eastAsia="Calibri" w:hAnsi="Calibri"/>
+                <w:rtl w:val="0"/>
+              </w:rPr>
+              <w:t xml:space="preserve">Alleviates Vanishing Gradient Issues</w:t>
+            </w:r>
+            <w:r>
+              <w:rPr>
+                <w:rtl w:val="0"/>
+              </w:rPr>
+              <w:t xml:space="preserve">: According to (Yao, et al. 2019), vanishing gradient problem is addressed through maintaining a consistent activation scale (distribution). This prevents the risk of dead neurons, and facilitates more effective training.</w:t>
+            </w:r>
+            <w:r>
+              <w:rPr>
+                <w:rtl w:val="0"/>
+              </w:rPr>
+            </w:r>
+          </w:p>
+        </w:tc>
+      </w:tr>
+      <w:tr>
+        <w:trPr>
+          <w:cantSplit w:val="0"/>
+          <w:tblHeader w:val="0"/>
+        </w:trPr>
+        <w:tc>
+          <w:tcPr>
+            <w:tcMar>
+              <w:top w:w="100.0" w:type="dxa"/>
+              <w:left w:w="100.0" w:type="dxa"/>
+              <w:bottom w:w="100.0" w:type="dxa"/>
+              <w:right w:w="100.0" w:type="dxa"/>
+            </w:tcMar>
+            <w:vAlign w:val="top"/>
+          </w:tcPr>
+          <w:p>
+            <w:pPr>
+              <w:widowControl w:val="0"/>
+              <w:spacing w:line="240" w:lineRule="auto"/>
+              <w:rPr>
+                <w:rFonts w:ascii="Calibri" w:cs="Calibri" w:eastAsia="Calibri" w:hAnsi="Calibri"/>
+                <w:i w:val="1"/>
                 <w:sz w:val="24"/>
                 <w:szCs w:val="24"/>
                 <w:u w:val="single"/>
@@ -11843,87 +12058,14 @@
             </w:pPr>
             <w:r>
               <w:rPr>
-                <w:rtl w:val="0"/>
-              </w:rPr>
-            </w:r>
-          </w:p>
-          <w:p>
-            <w:pPr>
-              <w:spacing w:line="240" w:lineRule="auto"/>
-              <w:rPr>
-                <w:vertAlign w:val="superscript"/>
-              </w:rPr>
-            </w:pPr>
-            <w:r>
-              <w:rPr>
-                <w:rtl w:val="0"/>
-              </w:rPr>
-            </w:r>
-          </w:p>
-          <w:p>
-            <w:pPr>
-              <w:widowControl w:val="0"/>
-              <w:spacing w:line="240" w:lineRule="auto"/>
-              <w:rPr>
-                <w:rFonts w:ascii="Calibri" w:cs="Calibri" w:eastAsia="Calibri" w:hAnsi="Calibri"/>
-                <w:sz w:val="24"/>
-                <w:szCs w:val="24"/>
-              </w:rPr>
-            </w:pPr>
-            <w:r>
-              <w:rPr>
-                <w:rtl w:val="0"/>
-              </w:rPr>
-            </w:r>
-          </w:p>
-          <w:p>
-            <w:pPr>
-              <w:widowControl w:val="0"/>
-              <w:spacing w:line="240" w:lineRule="auto"/>
-              <w:rPr>
-                <w:rFonts w:ascii="Calibri" w:cs="Calibri" w:eastAsia="Calibri" w:hAnsi="Calibri"/>
-                <w:sz w:val="24"/>
-                <w:szCs w:val="24"/>
-              </w:rPr>
-            </w:pPr>
-            <w:r>
-              <w:rPr>
-                <w:rtl w:val="0"/>
-              </w:rPr>
-            </w:r>
-          </w:p>
-          <w:p>
-            <w:pPr>
-              <w:widowControl w:val="0"/>
-              <w:spacing w:line="240" w:lineRule="auto"/>
-              <w:rPr>
                 <w:rFonts w:ascii="Calibri" w:cs="Calibri" w:eastAsia="Calibri" w:hAnsi="Calibri"/>
                 <w:i w:val="1"/>
                 <w:sz w:val="24"/>
                 <w:szCs w:val="24"/>
                 <w:u w:val="single"/>
-              </w:rPr>
-            </w:pPr>
-            <w:r>
-              <w:rPr>
-                <w:rtl w:val="0"/>
-              </w:rPr>
-            </w:r>
-          </w:p>
-          <w:p>
-            <w:pPr>
-              <w:widowControl w:val="0"/>
-              <w:spacing w:line="240" w:lineRule="auto"/>
-              <w:rPr>
-                <w:rFonts w:ascii="Calibri" w:cs="Calibri" w:eastAsia="Calibri" w:hAnsi="Calibri"/>
-                <w:sz w:val="24"/>
-                <w:szCs w:val="24"/>
-              </w:rPr>
-            </w:pPr>
-            <w:r>
-              <w:rPr>
-                <w:rtl w:val="0"/>
-              </w:rPr>
+                <w:rtl w:val="0"/>
+              </w:rPr>
+              <w:t xml:space="preserve">Feedforward Networks (54 words)</w:t>
             </w:r>
           </w:p>
           <w:p>
@@ -11940,14 +12082,46 @@
             </w:pPr>
             <w:r>
               <w:rPr>
+                <w:rtl w:val="0"/>
+              </w:rPr>
+            </w:r>
+          </w:p>
+          <w:p>
+            <w:pPr>
+              <w:widowControl w:val="0"/>
+              <w:spacing w:line="240" w:lineRule="auto"/>
+              <w:rPr>
+                <w:rFonts w:ascii="Calibri" w:cs="Calibri" w:eastAsia="Calibri" w:hAnsi="Calibri"/>
+                <w:sz w:val="24"/>
+                <w:szCs w:val="24"/>
+              </w:rPr>
+            </w:pPr>
+            <w:r>
+              <w:rPr>
+                <w:rFonts w:ascii="Calibri" w:cs="Calibri" w:eastAsia="Calibri" w:hAnsi="Calibri"/>
+                <w:sz w:val="24"/>
+                <w:szCs w:val="24"/>
+                <w:rtl w:val="0"/>
+              </w:rPr>
+              <w:t xml:space="preserve">Once normalised by LN, our matrices is passed through the feedforward layer</w:t>
+            </w:r>
+          </w:p>
+          <w:p>
+            <w:pPr>
+              <w:widowControl w:val="0"/>
+              <w:spacing w:line="240" w:lineRule="auto"/>
+              <w:rPr>
                 <w:rFonts w:ascii="Calibri" w:cs="Calibri" w:eastAsia="Calibri" w:hAnsi="Calibri"/>
                 <w:i w:val="1"/>
                 <w:sz w:val="24"/>
                 <w:szCs w:val="24"/>
                 <w:u w:val="single"/>
-                <w:rtl w:val="0"/>
-              </w:rPr>
-              <w:t xml:space="preserve">Feedforward Networks (54 words)</w:t>
+              </w:rPr>
+            </w:pPr>
+            <w:r>
+              <w:rPr>
+                <w:rtl w:val="0"/>
+              </w:rPr>
             </w:r>
           </w:p>
           <w:p>
@@ -11986,70 +12160,6 @@
                 <w:rtl w:val="0"/>
               </w:rPr>
               <w:t xml:space="preserve">The block diagram outlines the structure of the feedforward layers in a transformer. Post-attention, the processed data passes through these layers, which apply further transformations to refine the model’s output. Each layer is fully connected and operates on the principle of transforming input features into higher-level representations before passing them to the next layer.</w:t>
-            </w:r>
-          </w:p>
-          <w:p>
-            <w:pPr>
-              <w:widowControl w:val="0"/>
-              <w:spacing w:line="240" w:lineRule="auto"/>
-              <w:rPr>
-                <w:rFonts w:ascii="Calibri" w:cs="Calibri" w:eastAsia="Calibri" w:hAnsi="Calibri"/>
-                <w:sz w:val="24"/>
-                <w:szCs w:val="24"/>
-              </w:rPr>
-            </w:pPr>
-            <w:r>
-              <w:rPr>
-                <w:rtl w:val="0"/>
-              </w:rPr>
-            </w:r>
-          </w:p>
-          <w:p>
-            <w:pPr>
-              <w:widowControl w:val="0"/>
-              <w:spacing w:line="240" w:lineRule="auto"/>
-              <w:rPr>
-                <w:rFonts w:ascii="Calibri" w:cs="Calibri" w:eastAsia="Calibri" w:hAnsi="Calibri"/>
-                <w:sz w:val="24"/>
-                <w:szCs w:val="24"/>
-              </w:rPr>
-            </w:pPr>
-            <w:r>
-              <w:rPr>
-                <w:rtl w:val="0"/>
-              </w:rPr>
-            </w:r>
-          </w:p>
-          <w:p>
-            <w:pPr>
-              <w:widowControl w:val="0"/>
-              <w:spacing w:line="240" w:lineRule="auto"/>
-              <w:rPr>
-                <w:rFonts w:ascii="Calibri" w:cs="Calibri" w:eastAsia="Calibri" w:hAnsi="Calibri"/>
-                <w:sz w:val="24"/>
-                <w:szCs w:val="24"/>
-              </w:rPr>
-            </w:pPr>
-            <w:r>
-              <w:rPr>
-                <w:rtl w:val="0"/>
-              </w:rPr>
-            </w:r>
-          </w:p>
-          <w:p>
-            <w:pPr>
-              <w:widowControl w:val="0"/>
-              <w:spacing w:line="240" w:lineRule="auto"/>
-              <w:rPr>
-                <w:rFonts w:ascii="Calibri" w:cs="Calibri" w:eastAsia="Calibri" w:hAnsi="Calibri"/>
-                <w:sz w:val="24"/>
-                <w:szCs w:val="24"/>
-              </w:rPr>
-            </w:pPr>
-            <w:r>
-              <w:rPr>
-                <w:rtl w:val="0"/>
-              </w:rPr>
             </w:r>
           </w:p>
           <w:p>
@@ -12165,7 +12275,7 @@
               <w:widowControl w:val="0"/>
               <w:numPr>
                 <w:ilvl w:val="0"/>
-                <w:numId w:val="7"/>
+                <w:numId w:val="8"/>
               </w:numPr>
               <w:spacing w:line="240" w:lineRule="auto"/>
               <w:ind w:left="720" w:hanging="360"/>
@@ -12190,7 +12300,7 @@
               <w:widowControl w:val="0"/>
               <w:numPr>
                 <w:ilvl w:val="0"/>
-                <w:numId w:val="7"/>
+                <w:numId w:val="8"/>
               </w:numPr>
               <w:spacing w:line="240" w:lineRule="auto"/>
               <w:ind w:left="720" w:hanging="360"/>
@@ -12298,7 +12408,7 @@
               <w:widowControl w:val="0"/>
               <w:numPr>
                 <w:ilvl w:val="0"/>
-                <w:numId w:val="7"/>
+                <w:numId w:val="8"/>
               </w:numPr>
               <w:spacing w:line="240" w:lineRule="auto"/>
               <w:ind w:left="720" w:hanging="360"/>
@@ -12323,7 +12433,7 @@
               <w:widowControl w:val="0"/>
               <w:numPr>
                 <w:ilvl w:val="1"/>
-                <w:numId w:val="7"/>
+                <w:numId w:val="8"/>
               </w:numPr>
               <w:spacing w:line="240" w:lineRule="auto"/>
               <w:ind w:left="1440" w:hanging="360"/>
@@ -12348,7 +12458,7 @@
               <w:widowControl w:val="0"/>
               <w:numPr>
                 <w:ilvl w:val="0"/>
-                <w:numId w:val="7"/>
+                <w:numId w:val="8"/>
               </w:numPr>
               <w:spacing w:line="240" w:lineRule="auto"/>
               <w:ind w:left="720" w:hanging="360"/>
@@ -12373,7 +12483,7 @@
               <w:widowControl w:val="0"/>
               <w:numPr>
                 <w:ilvl w:val="1"/>
-                <w:numId w:val="7"/>
+                <w:numId w:val="8"/>
               </w:numPr>
               <w:spacing w:line="240" w:lineRule="auto"/>
               <w:ind w:left="1440" w:hanging="360"/>
@@ -12398,7 +12508,7 @@
               <w:widowControl w:val="0"/>
               <w:numPr>
                 <w:ilvl w:val="1"/>
-                <w:numId w:val="7"/>
+                <w:numId w:val="8"/>
               </w:numPr>
               <w:spacing w:line="240" w:lineRule="auto"/>
               <w:ind w:left="1440" w:hanging="360"/>
@@ -12416,6 +12526,96 @@
                 <w:rtl w:val="0"/>
               </w:rPr>
               <w:t xml:space="preserve">show architecture, differences</w:t>
+            </w:r>
+          </w:p>
+          <w:p>
+            <w:pPr>
+              <w:widowControl w:val="0"/>
+              <w:spacing w:line="240" w:lineRule="auto"/>
+              <w:rPr>
+                <w:rFonts w:ascii="Calibri" w:cs="Calibri" w:eastAsia="Calibri" w:hAnsi="Calibri"/>
+                <w:sz w:val="24"/>
+                <w:szCs w:val="24"/>
+              </w:rPr>
+            </w:pPr>
+            <w:r>
+              <w:rPr>
+                <w:rtl w:val="0"/>
+              </w:rPr>
+            </w:r>
+          </w:p>
+          <w:p>
+            <w:pPr>
+              <w:widowControl w:val="0"/>
+              <w:spacing w:line="240" w:lineRule="auto"/>
+              <w:rPr>
+                <w:rFonts w:ascii="Calibri" w:cs="Calibri" w:eastAsia="Calibri" w:hAnsi="Calibri"/>
+                <w:sz w:val="24"/>
+                <w:szCs w:val="24"/>
+              </w:rPr>
+            </w:pPr>
+            <w:r>
+              <w:rPr>
+                <w:rtl w:val="0"/>
+              </w:rPr>
+            </w:r>
+          </w:p>
+          <w:p>
+            <w:pPr>
+              <w:widowControl w:val="0"/>
+              <w:spacing w:line="240" w:lineRule="auto"/>
+              <w:rPr>
+                <w:rFonts w:ascii="Calibri" w:cs="Calibri" w:eastAsia="Calibri" w:hAnsi="Calibri"/>
+                <w:sz w:val="24"/>
+                <w:szCs w:val="24"/>
+                <w:u w:val="single"/>
+              </w:rPr>
+            </w:pPr>
+            <w:r>
+              <w:rPr>
+                <w:rFonts w:ascii="Calibri" w:cs="Calibri" w:eastAsia="Calibri" w:hAnsi="Calibri"/>
+                <w:sz w:val="24"/>
+                <w:szCs w:val="24"/>
+                <w:u w:val="single"/>
+                <w:rtl w:val="0"/>
+              </w:rPr>
+              <w:t xml:space="preserve">RMS norm</w:t>
+            </w:r>
+          </w:p>
+          <w:p>
+            <w:pPr>
+              <w:widowControl w:val="0"/>
+              <w:spacing w:after="240" w:before="240" w:line="240" w:lineRule="auto"/>
+              <w:rPr>
+                <w:rFonts w:ascii="Calibri" w:cs="Calibri" w:eastAsia="Calibri" w:hAnsi="Calibri"/>
+                <w:sz w:val="24"/>
+                <w:szCs w:val="24"/>
+              </w:rPr>
+            </w:pPr>
+            <w:r>
+              <w:rPr>
+                <w:rFonts w:ascii="Calibri" w:cs="Calibri" w:eastAsia="Calibri" w:hAnsi="Calibri"/>
+                <w:sz w:val="24"/>
+                <w:szCs w:val="24"/>
+                <w:rtl w:val="0"/>
+              </w:rPr>
+              <w:t xml:space="preserve">"To discuss in a later section: The continual shift in mean away from zero, as a consequence of internal covariate shift, can potentially lead to gradient explosion, especially when gradients are scaled improperly. This risk is mitigated by normalization techniques like RMS norm, which maintain stability by adjusting the learning rate based on the average of recent squared gradients. Exploring the differences between simple mean normalization and RMS norm could highlight the advantages of the latter in controlling gradient magnitudes and ensuring stable convergence."</w:t>
+            </w:r>
+          </w:p>
+          <w:p>
+            <w:pPr>
+              <w:widowControl w:val="0"/>
+              <w:spacing w:line="240" w:lineRule="auto"/>
+              <w:rPr>
+                <w:rFonts w:ascii="Calibri" w:cs="Calibri" w:eastAsia="Calibri" w:hAnsi="Calibri"/>
+                <w:sz w:val="24"/>
+                <w:szCs w:val="24"/>
+              </w:rPr>
+            </w:pPr>
+            <w:r>
+              <w:rPr>
+                <w:rtl w:val="0"/>
+              </w:rPr>
             </w:r>
           </w:p>
           <w:p>
@@ -14310,12 +14510,12 @@
                 <wp:inline distB="114300" distT="114300" distL="114300" distR="114300">
                   <wp:extent cx="2387624" cy="1573096"/>
                   <wp:effectExtent b="0" l="0" r="0" t="0"/>
-                  <wp:docPr id="33" name="image9.png"/>
+                  <wp:docPr id="33" name="image12.png"/>
                   <a:graphic>
                     <a:graphicData uri="http://schemas.openxmlformats.org/drawingml/2006/picture">
                       <pic:pic>
                         <pic:nvPicPr>
-                          <pic:cNvPr id="0" name="image9.png"/>
+                          <pic:cNvPr id="0" name="image12.png"/>
                           <pic:cNvPicPr preferRelativeResize="0"/>
                         </pic:nvPicPr>
                         <pic:blipFill>
@@ -14351,12 +14551,12 @@
                 <wp:inline distB="114300" distT="114300" distL="114300" distR="114300">
                   <wp:extent cx="2175056" cy="1631292"/>
                   <wp:effectExtent b="0" l="0" r="0" t="0"/>
-                  <wp:docPr id="24" name="image3.png"/>
+                  <wp:docPr id="24" name="image4.png"/>
                   <a:graphic>
                     <a:graphicData uri="http://schemas.openxmlformats.org/drawingml/2006/picture">
                       <pic:pic>
                         <pic:nvPicPr>
-                          <pic:cNvPr id="0" name="image3.png"/>
+                          <pic:cNvPr id="0" name="image4.png"/>
                           <pic:cNvPicPr preferRelativeResize="0"/>
                         </pic:nvPicPr>
                         <pic:blipFill>
@@ -14703,12 +14903,12 @@
                 <wp:inline distB="114300" distT="114300" distL="114300" distR="114300">
                   <wp:extent cx="1675788" cy="1915186"/>
                   <wp:effectExtent b="0" l="0" r="0" t="0"/>
-                  <wp:docPr id="13" name="image4.png"/>
+                  <wp:docPr id="13" name="image3.png"/>
                   <a:graphic>
                     <a:graphicData uri="http://schemas.openxmlformats.org/drawingml/2006/picture">
                       <pic:pic>
                         <pic:nvPicPr>
-                          <pic:cNvPr id="0" name="image4.png"/>
+                          <pic:cNvPr id="0" name="image3.png"/>
                           <pic:cNvPicPr preferRelativeResize="0"/>
                         </pic:nvPicPr>
                         <pic:blipFill>
@@ -15127,12 +15327,12 @@
                 <wp:inline distB="114300" distT="114300" distL="114300" distR="114300">
                   <wp:extent cx="1572600" cy="1572600"/>
                   <wp:effectExtent b="0" l="0" r="0" t="0"/>
-                  <wp:docPr id="38" name="image11.png"/>
+                  <wp:docPr id="38" name="image18.png"/>
                   <a:graphic>
                     <a:graphicData uri="http://schemas.openxmlformats.org/drawingml/2006/picture">
                       <pic:pic>
                         <pic:nvPicPr>
-                          <pic:cNvPr id="0" name="image11.png"/>
+                          <pic:cNvPr id="0" name="image18.png"/>
                           <pic:cNvPicPr preferRelativeResize="0"/>
                         </pic:nvPicPr>
                         <pic:blipFill>
@@ -15952,6 +16152,32 @@
       </w:r>
     </w:p>
   </w:footnote>
+  <w:footnote w:id="6">
+    <w:p>
+      <w:pPr>
+        <w:spacing w:line="240" w:lineRule="auto"/>
+        <w:rPr>
+          <w:sz w:val="20"/>
+          <w:szCs w:val="20"/>
+        </w:rPr>
+      </w:pPr>
+      <w:r>
+        <w:rPr>
+          <w:rStyle w:val="FootnoteReference"/>
+          <w:vertAlign w:val="superscript"/>
+        </w:rPr>
+        <w:footnoteRef/>
+      </w:r>
+      <w:r>
+        <w:rPr>
+          <w:sz w:val="20"/>
+          <w:szCs w:val="20"/>
+          <w:rtl w:val="0"/>
+        </w:rPr>
+        <w:t xml:space="preserve">Disclaimer: This is by no means a comprehensive list. And is also just theoretical, since we don’t fully understand what’s going on behind neural networks. (will refine this later)</w:t>
+      </w:r>
+    </w:p>
+  </w:footnote>
 </w:footnotes>
 </file>
 
@@ -16070,8 +16296,8 @@
   <w:abstractNum w:abstractNumId="2">
     <w:lvl w:ilvl="0">
       <w:start w:val="1"/>
-      <w:numFmt w:val="decimal"/>
-      <w:lvlText w:val="%1."/>
+      <w:numFmt w:val="bullet"/>
+      <w:lvlText w:val="●"/>
       <w:lvlJc w:val="left"/>
       <w:pPr>
         <w:ind w:left="720" w:hanging="360"/>
@@ -16082,8 +16308,8 @@
     </w:lvl>
     <w:lvl w:ilvl="1">
       <w:start w:val="1"/>
-      <w:numFmt w:val="lowerLetter"/>
-      <w:lvlText w:val="%2."/>
+      <w:numFmt w:val="bullet"/>
+      <w:lvlText w:val="○"/>
       <w:lvlJc w:val="left"/>
       <w:pPr>
         <w:ind w:left="1440" w:hanging="360"/>
@@ -16094,8 +16320,8 @@
     </w:lvl>
     <w:lvl w:ilvl="2">
       <w:start w:val="1"/>
-      <w:numFmt w:val="lowerRoman"/>
-      <w:lvlText w:val="%3."/>
+      <w:numFmt w:val="bullet"/>
+      <w:lvlText w:val="■"/>
       <w:lvlJc w:val="left"/>
       <w:pPr>
         <w:ind w:left="2160" w:hanging="360"/>
@@ -16106,8 +16332,8 @@
     </w:lvl>
     <w:lvl w:ilvl="3">
       <w:start w:val="1"/>
-      <w:numFmt w:val="decimal"/>
-      <w:lvlText w:val="%4."/>
+      <w:numFmt w:val="bullet"/>
+      <w:lvlText w:val="●"/>
       <w:lvlJc w:val="left"/>
       <w:pPr>
         <w:ind w:left="2880" w:hanging="360"/>
@@ -16118,8 +16344,8 @@
     </w:lvl>
     <w:lvl w:ilvl="4">
       <w:start w:val="1"/>
-      <w:numFmt w:val="lowerLetter"/>
-      <w:lvlText w:val="%5."/>
+      <w:numFmt w:val="bullet"/>
+      <w:lvlText w:val="○"/>
       <w:lvlJc w:val="left"/>
       <w:pPr>
         <w:ind w:left="3600" w:hanging="360"/>
@@ -16130,8 +16356,8 @@
     </w:lvl>
     <w:lvl w:ilvl="5">
       <w:start w:val="1"/>
-      <w:numFmt w:val="lowerRoman"/>
-      <w:lvlText w:val="%6."/>
+      <w:numFmt w:val="bullet"/>
+      <w:lvlText w:val="■"/>
       <w:lvlJc w:val="left"/>
       <w:pPr>
         <w:ind w:left="4320" w:hanging="360"/>
@@ -16142,8 +16368,8 @@
     </w:lvl>
     <w:lvl w:ilvl="6">
       <w:start w:val="1"/>
-      <w:numFmt w:val="decimal"/>
-      <w:lvlText w:val="%7."/>
+      <w:numFmt w:val="bullet"/>
+      <w:lvlText w:val="●"/>
       <w:lvlJc w:val="left"/>
       <w:pPr>
         <w:ind w:left="5040" w:hanging="360"/>
@@ -16154,8 +16380,8 @@
     </w:lvl>
     <w:lvl w:ilvl="7">
       <w:start w:val="1"/>
-      <w:numFmt w:val="lowerLetter"/>
-      <w:lvlText w:val="%8."/>
+      <w:numFmt w:val="bullet"/>
+      <w:lvlText w:val="○"/>
       <w:lvlJc w:val="left"/>
       <w:pPr>
         <w:ind w:left="5760" w:hanging="360"/>
@@ -16166,8 +16392,8 @@
     </w:lvl>
     <w:lvl w:ilvl="8">
       <w:start w:val="1"/>
-      <w:numFmt w:val="lowerRoman"/>
-      <w:lvlText w:val="%9."/>
+      <w:numFmt w:val="bullet"/>
+      <w:lvlText w:val="■"/>
       <w:lvlJc w:val="left"/>
       <w:pPr>
         <w:ind w:left="6480" w:hanging="360"/>
@@ -16510,6 +16736,116 @@
   <w:abstractNum w:abstractNumId="6">
     <w:lvl w:ilvl="0">
       <w:start w:val="1"/>
+      <w:numFmt w:val="bullet"/>
+      <w:lvlText w:val="●"/>
+      <w:lvlJc w:val="left"/>
+      <w:pPr>
+        <w:ind w:left="720" w:hanging="360"/>
+      </w:pPr>
+      <w:rPr>
+        <w:u w:val="none"/>
+      </w:rPr>
+    </w:lvl>
+    <w:lvl w:ilvl="1">
+      <w:start w:val="1"/>
+      <w:numFmt w:val="bullet"/>
+      <w:lvlText w:val="○"/>
+      <w:lvlJc w:val="left"/>
+      <w:pPr>
+        <w:ind w:left="1440" w:hanging="360"/>
+      </w:pPr>
+      <w:rPr>
+        <w:u w:val="none"/>
+      </w:rPr>
+    </w:lvl>
+    <w:lvl w:ilvl="2">
+      <w:start w:val="1"/>
+      <w:numFmt w:val="bullet"/>
+      <w:lvlText w:val="■"/>
+      <w:lvlJc w:val="left"/>
+      <w:pPr>
+        <w:ind w:left="2160" w:hanging="360"/>
+      </w:pPr>
+      <w:rPr>
+        <w:u w:val="none"/>
+      </w:rPr>
+    </w:lvl>
+    <w:lvl w:ilvl="3">
+      <w:start w:val="1"/>
+      <w:numFmt w:val="bullet"/>
+      <w:lvlText w:val="●"/>
+      <w:lvlJc w:val="left"/>
+      <w:pPr>
+        <w:ind w:left="2880" w:hanging="360"/>
+      </w:pPr>
+      <w:rPr>
+        <w:u w:val="none"/>
+      </w:rPr>
+    </w:lvl>
+    <w:lvl w:ilvl="4">
+      <w:start w:val="1"/>
+      <w:numFmt w:val="bullet"/>
+      <w:lvlText w:val="○"/>
+      <w:lvlJc w:val="left"/>
+      <w:pPr>
+        <w:ind w:left="3600" w:hanging="360"/>
+      </w:pPr>
+      <w:rPr>
+        <w:u w:val="none"/>
+      </w:rPr>
+    </w:lvl>
+    <w:lvl w:ilvl="5">
+      <w:start w:val="1"/>
+      <w:numFmt w:val="bullet"/>
+      <w:lvlText w:val="■"/>
+      <w:lvlJc w:val="left"/>
+      <w:pPr>
+        <w:ind w:left="4320" w:hanging="360"/>
+      </w:pPr>
+      <w:rPr>
+        <w:u w:val="none"/>
+      </w:rPr>
+    </w:lvl>
+    <w:lvl w:ilvl="6">
+      <w:start w:val="1"/>
+      <w:numFmt w:val="bullet"/>
+      <w:lvlText w:val="●"/>
+      <w:lvlJc w:val="left"/>
+      <w:pPr>
+        <w:ind w:left="5040" w:hanging="360"/>
+      </w:pPr>
+      <w:rPr>
+        <w:u w:val="none"/>
+      </w:rPr>
+    </w:lvl>
+    <w:lvl w:ilvl="7">
+      <w:start w:val="1"/>
+      <w:numFmt w:val="bullet"/>
+      <w:lvlText w:val="○"/>
+      <w:lvlJc w:val="left"/>
+      <w:pPr>
+        <w:ind w:left="5760" w:hanging="360"/>
+      </w:pPr>
+      <w:rPr>
+        <w:u w:val="none"/>
+      </w:rPr>
+    </w:lvl>
+    <w:lvl w:ilvl="8">
+      <w:start w:val="1"/>
+      <w:numFmt w:val="bullet"/>
+      <w:lvlText w:val="■"/>
+      <w:lvlJc w:val="left"/>
+      <w:pPr>
+        <w:ind w:left="6480" w:hanging="360"/>
+      </w:pPr>
+      <w:rPr>
+        <w:u w:val="none"/>
+      </w:rPr>
+    </w:lvl>
+  </w:abstractNum>
+  <w:abstractNum w:abstractNumId="7">
+    <w:lvl w:ilvl="0">
+      <w:start w:val="1"/>
       <w:numFmt w:val="decimal"/>
       <w:lvlText w:val="%1."/>
       <w:lvlJc w:val="left"/>
@@ -16617,7 +16953,7 @@
       </w:rPr>
     </w:lvl>
   </w:abstractNum>
-  <w:abstractNum w:abstractNumId="7">
+  <w:abstractNum w:abstractNumId="8">
     <w:lvl w:ilvl="0">
       <w:start w:val="1"/>
       <w:numFmt w:val="bullet"/>
@@ -16727,7 +17063,7 @@
       </w:rPr>
     </w:lvl>
   </w:abstractNum>
-  <w:abstractNum w:abstractNumId="8">
+  <w:abstractNum w:abstractNumId="9">
     <w:lvl w:ilvl="0">
       <w:start w:val="1"/>
       <w:numFmt w:val="bullet"/>
@@ -16860,6 +17196,9 @@
   </w:num>
   <w:num w:numId="8">
     <w:abstractNumId w:val="8"/>
+  </w:num>
+  <w:num w:numId="9">
+    <w:abstractNumId w:val="9"/>
   </w:num>
 </w:numbering>
 </file>

</xml_diff>

<commit_message>
more work done. will work on visualisation and workthrough for feedforward tmr. and try and finish maths behind LN, BN, etc. and also methodology by 11th
</commit_message>
<xml_diff>
--- a/Write-up/Project-Valkyrie = Transformer Extended Essay.docx
+++ b/Write-up/Project-Valkyrie = Transformer Extended Essay.docx
@@ -224,12 +224,12 @@
                 <wp:inline distB="114300" distT="114300" distL="114300" distR="114300">
                   <wp:extent cx="1265850" cy="3762375"/>
                   <wp:effectExtent b="0" l="0" r="0" t="0"/>
-                  <wp:docPr id="26" name="image8.png"/>
+                  <wp:docPr id="26" name="image6.png"/>
                   <a:graphic>
                     <a:graphicData uri="http://schemas.openxmlformats.org/drawingml/2006/picture">
                       <pic:pic>
                         <pic:nvPicPr>
-                          <pic:cNvPr id="0" name="image8.png"/>
+                          <pic:cNvPr id="0" name="image6.png"/>
                           <pic:cNvPicPr preferRelativeResize="0"/>
                         </pic:nvPicPr>
                         <pic:blipFill>
@@ -702,12 +702,12 @@
                       <wp:extent cx="352515" cy="279581"/>
                       <wp:effectExtent b="0" l="0" r="0" t="0"/>
                       <wp:wrapNone/>
-                      <wp:docPr id="9" name="image34.png"/>
+                      <wp:docPr id="9" name="image35.png"/>
                       <a:graphic>
                         <a:graphicData uri="http://schemas.openxmlformats.org/drawingml/2006/picture">
                           <pic:pic>
                             <pic:nvPicPr>
-                              <pic:cNvPr id="0" name="image34.png"/>
+                              <pic:cNvPr id="0" name="image35.png"/>
                               <pic:cNvPicPr preferRelativeResize="0"/>
                             </pic:nvPicPr>
                             <pic:blipFill>
@@ -941,12 +941,12 @@
                       <wp:extent cx="352515" cy="291927"/>
                       <wp:effectExtent b="0" l="0" r="0" t="0"/>
                       <wp:wrapNone/>
-                      <wp:docPr id="4" name="image29.png"/>
+                      <wp:docPr id="4" name="image30.png"/>
                       <a:graphic>
                         <a:graphicData uri="http://schemas.openxmlformats.org/drawingml/2006/picture">
                           <pic:pic>
                             <pic:nvPicPr>
-                              <pic:cNvPr id="0" name="image29.png"/>
+                              <pic:cNvPr id="0" name="image30.png"/>
                               <pic:cNvPicPr preferRelativeResize="0"/>
                             </pic:nvPicPr>
                             <pic:blipFill>
@@ -1277,12 +1277,12 @@
                   <wp:inline distB="19050" distT="19050" distL="19050" distR="19050">
                     <wp:extent cx="5715000" cy="825500"/>
                     <wp:effectExtent b="0" l="0" r="0" t="0"/>
-                    <wp:docPr id="19" name="image14.png"/>
+                    <wp:docPr id="19" name="image28.png"/>
                     <a:graphic>
                       <a:graphicData uri="http://schemas.openxmlformats.org/drawingml/2006/picture">
                         <pic:pic>
                           <pic:nvPicPr>
-                            <pic:cNvPr id="0" name="image14.png"/>
+                            <pic:cNvPr id="0" name="image28.png"/>
                             <pic:cNvPicPr preferRelativeResize="0"/>
                           </pic:nvPicPr>
                           <pic:blipFill>
@@ -1393,12 +1393,12 @@
                       <wp:extent cx="352515" cy="291927"/>
                       <wp:effectExtent b="0" l="0" r="0" t="0"/>
                       <wp:wrapNone/>
-                      <wp:docPr id="2" name="image22.png"/>
+                      <wp:docPr id="2" name="image20.png"/>
                       <a:graphic>
                         <a:graphicData uri="http://schemas.openxmlformats.org/drawingml/2006/picture">
                           <pic:pic>
                             <pic:nvPicPr>
-                              <pic:cNvPr id="0" name="image22.png"/>
+                              <pic:cNvPr id="0" name="image20.png"/>
                               <pic:cNvPicPr preferRelativeResize="0"/>
                             </pic:nvPicPr>
                             <pic:blipFill>
@@ -1732,12 +1732,12 @@
                       <wp:extent cx="352515" cy="291927"/>
                       <wp:effectExtent b="0" l="0" r="0" t="0"/>
                       <wp:wrapNone/>
-                      <wp:docPr id="5" name="image30.png"/>
+                      <wp:docPr id="5" name="image31.png"/>
                       <a:graphic>
                         <a:graphicData uri="http://schemas.openxmlformats.org/drawingml/2006/picture">
                           <pic:pic>
                             <pic:nvPicPr>
-                              <pic:cNvPr id="0" name="image30.png"/>
+                              <pic:cNvPr id="0" name="image31.png"/>
                               <pic:cNvPicPr preferRelativeResize="0"/>
                             </pic:nvPicPr>
                             <pic:blipFill>
@@ -1980,12 +1980,12 @@
                       <wp:extent cx="352515" cy="291927"/>
                       <wp:effectExtent b="0" l="0" r="0" t="0"/>
                       <wp:wrapNone/>
-                      <wp:docPr id="10" name="image35.png"/>
+                      <wp:docPr id="10" name="image36.png"/>
                       <a:graphic>
                         <a:graphicData uri="http://schemas.openxmlformats.org/drawingml/2006/picture">
                           <pic:pic>
                             <pic:nvPicPr>
-                              <pic:cNvPr id="0" name="image35.png"/>
+                              <pic:cNvPr id="0" name="image36.png"/>
                               <pic:cNvPicPr preferRelativeResize="0"/>
                             </pic:nvPicPr>
                             <pic:blipFill>
@@ -2479,12 +2479,12 @@
                   <wp:extent cx="4762500" cy="698500"/>
                   <wp:effectExtent b="0" l="0" r="0" t="0"/>
                   <wp:wrapSquare wrapText="bothSides" distB="19050" distT="19050" distL="19050" distR="19050"/>
-                  <wp:docPr id="32" name="image25.png"/>
+                  <wp:docPr id="33" name="image29.png"/>
                   <a:graphic>
                     <a:graphicData uri="http://schemas.openxmlformats.org/drawingml/2006/picture">
                       <pic:pic>
                         <pic:nvPicPr>
-                          <pic:cNvPr id="0" name="image25.png"/>
+                          <pic:cNvPr id="0" name="image29.png"/>
                           <pic:cNvPicPr preferRelativeResize="0"/>
                         </pic:nvPicPr>
                         <pic:blipFill>
@@ -2702,12 +2702,12 @@
                   <wp:extent cx="3048000" cy="698500"/>
                   <wp:effectExtent b="0" l="0" r="0" t="0"/>
                   <wp:wrapSquare wrapText="bothSides" distB="19050" distT="19050" distL="19050" distR="19050"/>
-                  <wp:docPr id="25" name="image23.png"/>
+                  <wp:docPr id="25" name="image24.png"/>
                   <a:graphic>
                     <a:graphicData uri="http://schemas.openxmlformats.org/drawingml/2006/picture">
                       <pic:pic>
                         <pic:nvPicPr>
-                          <pic:cNvPr id="0" name="image23.png"/>
+                          <pic:cNvPr id="0" name="image24.png"/>
                           <pic:cNvPicPr preferRelativeResize="0"/>
                         </pic:nvPicPr>
                         <pic:blipFill>
@@ -2823,12 +2823,12 @@
                       <wp:extent cx="352515" cy="291927"/>
                       <wp:effectExtent b="0" l="0" r="0" t="0"/>
                       <wp:wrapNone/>
-                      <wp:docPr id="6" name="image31.png"/>
+                      <wp:docPr id="6" name="image32.png"/>
                       <a:graphic>
                         <a:graphicData uri="http://schemas.openxmlformats.org/drawingml/2006/picture">
                           <pic:pic>
                             <pic:nvPicPr>
-                              <pic:cNvPr id="0" name="image31.png"/>
+                              <pic:cNvPr id="0" name="image32.png"/>
                               <pic:cNvPicPr preferRelativeResize="0"/>
                             </pic:nvPicPr>
                             <pic:blipFill>
@@ -3116,12 +3116,12 @@
                       <wp:extent cx="352515" cy="291927"/>
                       <wp:effectExtent b="0" l="0" r="0" t="0"/>
                       <wp:wrapNone/>
-                      <wp:docPr id="1" name="image21.png"/>
+                      <wp:docPr id="1" name="image15.png"/>
                       <a:graphic>
                         <a:graphicData uri="http://schemas.openxmlformats.org/drawingml/2006/picture">
                           <pic:pic>
                             <pic:nvPicPr>
-                              <pic:cNvPr id="0" name="image21.png"/>
+                              <pic:cNvPr id="0" name="image15.png"/>
                               <pic:cNvPicPr preferRelativeResize="0"/>
                             </pic:nvPicPr>
                             <pic:blipFill>
@@ -3272,12 +3272,12 @@
                   <wp:inline distB="19050" distT="19050" distL="19050" distR="19050">
                     <wp:extent cx="5829300" cy="800100"/>
                     <wp:effectExtent b="0" l="0" r="0" t="0"/>
-                    <wp:docPr id="16" name="image16.png"/>
+                    <wp:docPr id="16" name="image22.png"/>
                     <a:graphic>
                       <a:graphicData uri="http://schemas.openxmlformats.org/drawingml/2006/picture">
                         <pic:pic>
                           <pic:nvPicPr>
-                            <pic:cNvPr id="0" name="image16.png"/>
+                            <pic:cNvPr id="0" name="image22.png"/>
                             <pic:cNvPicPr preferRelativeResize="0"/>
                           </pic:nvPicPr>
                           <pic:blipFill>
@@ -3331,12 +3331,12 @@
                   <wp:extent cx="3200400" cy="825500"/>
                   <wp:effectExtent b="0" l="0" r="0" t="0"/>
                   <wp:wrapSquare wrapText="bothSides" distB="19050" distT="19050" distL="19050" distR="19050"/>
-                  <wp:docPr id="27" name="image24.png"/>
+                  <wp:docPr id="27" name="image16.png"/>
                   <a:graphic>
                     <a:graphicData uri="http://schemas.openxmlformats.org/drawingml/2006/picture">
                       <pic:pic>
                         <pic:nvPicPr>
-                          <pic:cNvPr id="0" name="image24.png"/>
+                          <pic:cNvPr id="0" name="image16.png"/>
                           <pic:cNvPicPr preferRelativeResize="0"/>
                         </pic:nvPicPr>
                         <pic:blipFill>
@@ -3441,12 +3441,12 @@
                       <wp:extent cx="352515" cy="291927"/>
                       <wp:effectExtent b="0" l="0" r="0" t="0"/>
                       <wp:wrapNone/>
-                      <wp:docPr id="7" name="image32.png"/>
+                      <wp:docPr id="7" name="image33.png"/>
                       <a:graphic>
                         <a:graphicData uri="http://schemas.openxmlformats.org/drawingml/2006/picture">
                           <pic:pic>
                             <pic:nvPicPr>
-                              <pic:cNvPr id="0" name="image32.png"/>
+                              <pic:cNvPr id="0" name="image33.png"/>
                               <pic:cNvPicPr preferRelativeResize="0"/>
                             </pic:nvPicPr>
                             <pic:blipFill>
@@ -3785,12 +3785,12 @@
                       <wp:extent cx="352515" cy="291927"/>
                       <wp:effectExtent b="0" l="0" r="0" t="0"/>
                       <wp:wrapNone/>
-                      <wp:docPr id="11" name="image36.png"/>
+                      <wp:docPr id="11" name="image37.png"/>
                       <a:graphic>
                         <a:graphicData uri="http://schemas.openxmlformats.org/drawingml/2006/picture">
                           <pic:pic>
                             <pic:nvPicPr>
-                              <pic:cNvPr id="0" name="image36.png"/>
+                              <pic:cNvPr id="0" name="image37.png"/>
                               <pic:cNvPicPr preferRelativeResize="0"/>
                             </pic:nvPicPr>
                             <pic:blipFill>
@@ -4045,7 +4045,7 @@
               <w:widowControl w:val="0"/>
               <w:numPr>
                 <w:ilvl w:val="0"/>
-                <w:numId w:val="7"/>
+                <w:numId w:val="9"/>
               </w:numPr>
               <w:spacing w:after="0" w:afterAutospacing="0" w:before="240" w:line="240" w:lineRule="auto"/>
               <w:ind w:left="720" w:hanging="360"/>
@@ -4099,7 +4099,7 @@
               <w:widowControl w:val="0"/>
               <w:numPr>
                 <w:ilvl w:val="1"/>
-                <w:numId w:val="7"/>
+                <w:numId w:val="9"/>
               </w:numPr>
               <w:spacing w:after="0" w:afterAutospacing="0" w:before="0" w:beforeAutospacing="0" w:line="240" w:lineRule="auto"/>
               <w:ind w:left="1440" w:hanging="360"/>
@@ -4134,7 +4134,7 @@
               <w:widowControl w:val="0"/>
               <w:numPr>
                 <w:ilvl w:val="1"/>
-                <w:numId w:val="7"/>
+                <w:numId w:val="9"/>
               </w:numPr>
               <w:spacing w:after="0" w:afterAutospacing="0" w:before="0" w:beforeAutospacing="0" w:line="240" w:lineRule="auto"/>
               <w:ind w:left="1440" w:hanging="360"/>
@@ -4169,7 +4169,7 @@
               <w:widowControl w:val="0"/>
               <w:numPr>
                 <w:ilvl w:val="1"/>
-                <w:numId w:val="7"/>
+                <w:numId w:val="9"/>
               </w:numPr>
               <w:spacing w:after="0" w:afterAutospacing="0" w:before="0" w:beforeAutospacing="0" w:line="240" w:lineRule="auto"/>
               <w:ind w:left="1440" w:hanging="360"/>
@@ -4204,7 +4204,7 @@
               <w:widowControl w:val="0"/>
               <w:numPr>
                 <w:ilvl w:val="0"/>
-                <w:numId w:val="7"/>
+                <w:numId w:val="9"/>
               </w:numPr>
               <w:spacing w:after="0" w:afterAutospacing="0" w:before="0" w:beforeAutospacing="0" w:line="240" w:lineRule="auto"/>
               <w:ind w:left="720" w:hanging="360"/>
@@ -4364,7 +4364,7 @@
               <w:widowControl w:val="0"/>
               <w:numPr>
                 <w:ilvl w:val="0"/>
-                <w:numId w:val="7"/>
+                <w:numId w:val="9"/>
               </w:numPr>
               <w:spacing w:after="0" w:afterAutospacing="0" w:before="0" w:beforeAutospacing="0" w:line="240" w:lineRule="auto"/>
               <w:ind w:left="720" w:hanging="360"/>
@@ -4641,7 +4641,7 @@
               <w:widowControl w:val="0"/>
               <w:numPr>
                 <w:ilvl w:val="0"/>
-                <w:numId w:val="7"/>
+                <w:numId w:val="9"/>
               </w:numPr>
               <w:spacing w:after="0" w:afterAutospacing="0" w:before="0" w:beforeAutospacing="0" w:line="240" w:lineRule="auto"/>
               <w:ind w:left="720" w:hanging="360"/>
@@ -4695,7 +4695,7 @@
               <w:widowControl w:val="0"/>
               <w:numPr>
                 <w:ilvl w:val="0"/>
-                <w:numId w:val="7"/>
+                <w:numId w:val="9"/>
               </w:numPr>
               <w:spacing w:after="240" w:before="0" w:beforeAutospacing="0" w:line="240" w:lineRule="auto"/>
               <w:ind w:left="720" w:hanging="360"/>
@@ -4955,12 +4955,12 @@
                 <wp:inline distB="114300" distT="114300" distL="114300" distR="114300">
                   <wp:extent cx="1981200" cy="832463"/>
                   <wp:effectExtent b="0" l="0" r="0" t="0"/>
-                  <wp:docPr id="28" name="image7.png"/>
+                  <wp:docPr id="28" name="image5.png"/>
                   <a:graphic>
                     <a:graphicData uri="http://schemas.openxmlformats.org/drawingml/2006/picture">
                       <pic:pic>
                         <pic:nvPicPr>
-                          <pic:cNvPr id="0" name="image7.png"/>
+                          <pic:cNvPr id="0" name="image5.png"/>
                           <pic:cNvPicPr preferRelativeResize="0"/>
                         </pic:nvPicPr>
                         <pic:blipFill>
@@ -4994,7 +4994,7 @@
                 <wp:inline distB="114300" distT="114300" distL="114300" distR="114300">
                   <wp:extent cx="2028825" cy="837225"/>
                   <wp:effectExtent b="0" l="0" r="0" t="0"/>
-                  <wp:docPr id="30" name="image11.png"/>
+                  <wp:docPr id="31" name="image11.png"/>
                   <a:graphic>
                     <a:graphicData uri="http://schemas.openxmlformats.org/drawingml/2006/picture">
                       <pic:pic>
@@ -5033,7 +5033,7 @@
                 <wp:inline distB="114300" distT="114300" distL="114300" distR="114300">
                   <wp:extent cx="1979794" cy="834853"/>
                   <wp:effectExtent b="0" l="0" r="0" t="0"/>
-                  <wp:docPr id="37" name="image19.png"/>
+                  <wp:docPr id="38" name="image19.png"/>
                   <a:graphic>
                     <a:graphicData uri="http://schemas.openxmlformats.org/drawingml/2006/picture">
                       <pic:pic>
@@ -5270,12 +5270,12 @@
                   <wp:extent cx="6235168" cy="1363943"/>
                   <wp:effectExtent b="0" l="0" r="0" t="0"/>
                   <wp:wrapSquare wrapText="bothSides" distB="114300" distT="114300" distL="114300" distR="114300"/>
-                  <wp:docPr id="36" name="image15.png"/>
+                  <wp:docPr id="37" name="image18.png"/>
                   <a:graphic>
                     <a:graphicData uri="http://schemas.openxmlformats.org/drawingml/2006/picture">
                       <pic:pic>
                         <pic:nvPicPr>
-                          <pic:cNvPr id="0" name="image15.png"/>
+                          <pic:cNvPr id="0" name="image18.png"/>
                           <pic:cNvPicPr preferRelativeResize="0"/>
                         </pic:nvPicPr>
                         <pic:blipFill>
@@ -5401,12 +5401,12 @@
                   <wp:inline distB="19050" distT="19050" distL="19050" distR="19050">
                     <wp:extent cx="5829300" cy="698500"/>
                     <wp:effectExtent b="0" l="0" r="0" t="0"/>
-                    <wp:docPr id="34" name="image26.png"/>
+                    <wp:docPr id="35" name="image25.png"/>
                     <a:graphic>
                       <a:graphicData uri="http://schemas.openxmlformats.org/drawingml/2006/picture">
                         <pic:pic>
                           <pic:nvPicPr>
-                            <pic:cNvPr id="0" name="image26.png"/>
+                            <pic:cNvPr id="0" name="image25.png"/>
                             <pic:cNvPicPr preferRelativeResize="0"/>
                           </pic:nvPicPr>
                           <pic:blipFill>
@@ -5517,12 +5517,12 @@
                       <wp:extent cx="352515" cy="270773"/>
                       <wp:effectExtent b="0" l="0" r="0" t="0"/>
                       <wp:wrapNone/>
-                      <wp:docPr id="3" name="image28.png"/>
+                      <wp:docPr id="3" name="image21.png"/>
                       <a:graphic>
                         <a:graphicData uri="http://schemas.openxmlformats.org/drawingml/2006/picture">
                           <pic:pic>
                             <pic:nvPicPr>
-                              <pic:cNvPr id="0" name="image28.png"/>
+                              <pic:cNvPr id="0" name="image21.png"/>
                               <pic:cNvPicPr preferRelativeResize="0"/>
                             </pic:nvPicPr>
                             <pic:blipFill>
@@ -5836,12 +5836,12 @@
                       <wp:extent cx="352515" cy="270773"/>
                       <wp:effectExtent b="0" l="0" r="0" t="0"/>
                       <wp:wrapNone/>
-                      <wp:docPr id="8" name="image33.png"/>
+                      <wp:docPr id="8" name="image34.png"/>
                       <a:graphic>
                         <a:graphicData uri="http://schemas.openxmlformats.org/drawingml/2006/picture">
                           <pic:pic>
                             <pic:nvPicPr>
-                              <pic:cNvPr id="0" name="image33.png"/>
+                              <pic:cNvPr id="0" name="image34.png"/>
                               <pic:cNvPicPr preferRelativeResize="0"/>
                             </pic:nvPicPr>
                             <pic:blipFill>
@@ -7007,7 +7007,7 @@
                         <wp:extent cx="1708331" cy="120791"/>
                         <wp:effectExtent b="0" l="0" r="0" t="0"/>
                         <wp:wrapSquare wrapText="bothSides" distB="19050" distT="19050" distL="19050" distR="19050"/>
-                        <wp:docPr id="31" name="image1.png"/>
+                        <wp:docPr id="32" name="image1.png"/>
                         <a:graphic>
                           <a:graphicData uri="http://schemas.openxmlformats.org/drawingml/2006/picture">
                             <pic:pic>
@@ -8309,12 +8309,12 @@
                         <wp:inline distB="19050" distT="19050" distL="19050" distR="19050">
                           <wp:extent cx="3232331" cy="119400"/>
                           <wp:effectExtent b="0" l="0" r="0" t="0"/>
-                          <wp:docPr id="20" name="image6.png"/>
+                          <wp:docPr id="20" name="image9.png"/>
                           <a:graphic>
                             <a:graphicData uri="http://schemas.openxmlformats.org/drawingml/2006/picture">
                               <pic:pic>
                                 <pic:nvPicPr>
-                                  <pic:cNvPr id="0" name="image6.png"/>
+                                  <pic:cNvPr id="0" name="image9.png"/>
                                   <pic:cNvPicPr preferRelativeResize="0"/>
                                 </pic:nvPicPr>
                                 <pic:blipFill>
@@ -8372,12 +8372,12 @@
                         <wp:extent cx="3459471" cy="123987"/>
                         <wp:effectExtent b="0" l="0" r="0" t="0"/>
                         <wp:wrapNone/>
-                        <wp:docPr id="12" name="image5.png"/>
+                        <wp:docPr id="12" name="image8.png"/>
                         <a:graphic>
                           <a:graphicData uri="http://schemas.openxmlformats.org/drawingml/2006/picture">
                             <pic:pic>
                               <pic:nvPicPr>
-                                <pic:cNvPr id="0" name="image5.png"/>
+                                <pic:cNvPr id="0" name="image8.png"/>
                                 <pic:cNvPicPr preferRelativeResize="0"/>
                               </pic:nvPicPr>
                               <pic:blipFill>
@@ -8429,12 +8429,12 @@
                         <wp:extent cx="2183924" cy="119793"/>
                         <wp:effectExtent b="0" l="0" r="0" t="0"/>
                         <wp:wrapNone/>
-                        <wp:docPr id="35" name="image20.png"/>
+                        <wp:docPr id="36" name="image26.png"/>
                         <a:graphic>
                           <a:graphicData uri="http://schemas.openxmlformats.org/drawingml/2006/picture">
                             <pic:pic>
                               <pic:nvPicPr>
-                                <pic:cNvPr id="0" name="image20.png"/>
+                                <pic:cNvPr id="0" name="image26.png"/>
                                 <pic:cNvPicPr preferRelativeResize="0"/>
                               </pic:nvPicPr>
                               <pic:blipFill>
@@ -8876,12 +8876,12 @@
                         <wp:inline distB="19050" distT="19050" distL="19050" distR="19050">
                           <wp:extent cx="3867150" cy="381000"/>
                           <wp:effectExtent b="0" l="0" r="0" t="0"/>
-                          <wp:docPr id="18" name="image13.png"/>
+                          <wp:docPr id="18" name="image14.png"/>
                           <a:graphic>
                             <a:graphicData uri="http://schemas.openxmlformats.org/drawingml/2006/picture">
                               <pic:pic>
                                 <pic:nvPicPr>
-                                  <pic:cNvPr id="0" name="image13.png"/>
+                                  <pic:cNvPr id="0" name="image14.png"/>
                                   <pic:cNvPicPr preferRelativeResize="0"/>
                                 </pic:nvPicPr>
                                 <pic:blipFill>
@@ -8943,12 +8943,12 @@
                         <wp:extent cx="3195730" cy="380444"/>
                         <wp:effectExtent b="0" l="0" r="0" t="0"/>
                         <wp:wrapSquare wrapText="bothSides" distB="19050" distT="19050" distL="19050" distR="19050"/>
-                        <wp:docPr id="29" name="image17.png"/>
+                        <wp:docPr id="29" name="image13.png"/>
                         <a:graphic>
                           <a:graphicData uri="http://schemas.openxmlformats.org/drawingml/2006/picture">
                             <pic:pic>
                               <pic:nvPicPr>
-                                <pic:cNvPr id="0" name="image17.png"/>
+                                <pic:cNvPr id="0" name="image13.png"/>
                                 <pic:cNvPicPr preferRelativeResize="0"/>
                               </pic:nvPicPr>
                               <pic:blipFill>
@@ -9015,12 +9015,12 @@
                         <wp:extent cx="3393780" cy="186471"/>
                         <wp:effectExtent b="0" l="0" r="0" t="0"/>
                         <wp:wrapSquare wrapText="bothSides" distB="19050" distT="19050" distL="19050" distR="19050"/>
-                        <wp:docPr id="22" name="image9.png"/>
+                        <wp:docPr id="22" name="image23.png"/>
                         <a:graphic>
                           <a:graphicData uri="http://schemas.openxmlformats.org/drawingml/2006/picture">
                             <pic:pic>
                               <pic:nvPicPr>
-                                <pic:cNvPr id="0" name="image9.png"/>
+                                <pic:cNvPr id="0" name="image23.png"/>
                                 <pic:cNvPicPr preferRelativeResize="0"/>
                               </pic:nvPicPr>
                               <pic:blipFill>
@@ -10700,7 +10700,7 @@
                     <w:widowControl w:val="0"/>
                     <w:numPr>
                       <w:ilvl w:val="0"/>
-                      <w:numId w:val="9"/>
+                      <w:numId w:val="11"/>
                     </w:numPr>
                     <w:spacing w:line="240" w:lineRule="auto"/>
                     <w:ind w:left="720" w:hanging="360"/>
@@ -11217,12 +11217,12 @@
                 <wp:inline distB="114300" distT="114300" distL="114300" distR="114300">
                   <wp:extent cx="5703741" cy="3916001"/>
                   <wp:effectExtent b="0" l="0" r="0" t="0"/>
-                  <wp:docPr id="17" name="image10.png"/>
+                  <wp:docPr id="17" name="image7.png"/>
                   <a:graphic>
                     <a:graphicData uri="http://schemas.openxmlformats.org/drawingml/2006/picture">
                       <pic:pic>
                         <pic:nvPicPr>
-                          <pic:cNvPr id="0" name="image10.png"/>
+                          <pic:cNvPr id="0" name="image7.png"/>
                           <pic:cNvPicPr preferRelativeResize="0"/>
                         </pic:nvPicPr>
                         <pic:blipFill>
@@ -11803,7 +11803,7 @@
             <w:pPr>
               <w:numPr>
                 <w:ilvl w:val="0"/>
-                <w:numId w:val="6"/>
+                <w:numId w:val="8"/>
               </w:numPr>
               <w:spacing w:after="0" w:afterAutospacing="0" w:before="240" w:line="240" w:lineRule="auto"/>
               <w:ind w:left="720" w:hanging="360"/>
@@ -11829,7 +11829,7 @@
             <w:pPr>
               <w:numPr>
                 <w:ilvl w:val="0"/>
-                <w:numId w:val="6"/>
+                <w:numId w:val="8"/>
               </w:numPr>
               <w:spacing w:after="0" w:afterAutospacing="0" w:before="0" w:beforeAutospacing="0" w:line="240" w:lineRule="auto"/>
               <w:ind w:left="720" w:hanging="360"/>
@@ -11855,7 +11855,7 @@
             <w:pPr>
               <w:numPr>
                 <w:ilvl w:val="1"/>
-                <w:numId w:val="6"/>
+                <w:numId w:val="8"/>
               </w:numPr>
               <w:spacing w:after="240" w:before="0" w:beforeAutospacing="0" w:line="240" w:lineRule="auto"/>
               <w:ind w:left="1440" w:hanging="360"/>
@@ -12128,6 +12128,7 @@
             <w:pPr>
               <w:widowControl w:val="0"/>
               <w:spacing w:line="240" w:lineRule="auto"/>
+              <w:jc w:val="center"/>
               <w:rPr>
                 <w:rFonts w:ascii="Calibri" w:cs="Calibri" w:eastAsia="Calibri" w:hAnsi="Calibri"/>
                 <w:i w:val="1"/>
@@ -12138,46 +12139,694 @@
             </w:pPr>
             <w:r>
               <w:rPr>
-                <w:rtl w:val="0"/>
-              </w:rPr>
-            </w:r>
-          </w:p>
-          <w:p>
-            <w:pPr>
-              <w:widowControl w:val="0"/>
-              <w:spacing w:line="240" w:lineRule="auto"/>
-              <w:rPr>
-                <w:rFonts w:ascii="Calibri" w:cs="Calibri" w:eastAsia="Calibri" w:hAnsi="Calibri"/>
-                <w:sz w:val="24"/>
-                <w:szCs w:val="24"/>
-              </w:rPr>
-            </w:pPr>
-            <w:r>
-              <w:rPr>
-                <w:rFonts w:ascii="Calibri" w:cs="Calibri" w:eastAsia="Calibri" w:hAnsi="Calibri"/>
-                <w:sz w:val="24"/>
-                <w:szCs w:val="24"/>
-                <w:rtl w:val="0"/>
-              </w:rPr>
-              <w:t xml:space="preserve">The block diagram outlines the structure of the feedforward layers in a transformer. Post-attention, the processed data passes through these layers, which apply further transformations to refine the model’s output. Each layer is fully connected and operates on the principle of transforming input features into higher-level representations before passing them to the next layer.</w:t>
-            </w:r>
-          </w:p>
-          <w:p>
-            <w:pPr>
-              <w:widowControl w:val="0"/>
-              <w:spacing w:line="240" w:lineRule="auto"/>
-              <w:rPr>
                 <w:rFonts w:ascii="Calibri" w:cs="Calibri" w:eastAsia="Calibri" w:hAnsi="Calibri"/>
                 <w:i w:val="1"/>
                 <w:sz w:val="24"/>
                 <w:szCs w:val="24"/>
                 <w:u w:val="single"/>
               </w:rPr>
-            </w:pPr>
-            <w:r>
-              <w:rPr>
-                <w:rtl w:val="0"/>
-              </w:rPr>
+              <w:drawing>
+                <wp:inline distB="114300" distT="114300" distL="114300" distR="114300">
+                  <wp:extent cx="3969090" cy="2562225"/>
+                  <wp:effectExtent b="0" l="0" r="0" t="0"/>
+                  <wp:docPr id="30" name="image10.png"/>
+                  <a:graphic>
+                    <a:graphicData uri="http://schemas.openxmlformats.org/drawingml/2006/picture">
+                      <pic:pic>
+                        <pic:nvPicPr>
+                          <pic:cNvPr id="0" name="image10.png"/>
+                          <pic:cNvPicPr preferRelativeResize="0"/>
+                        </pic:nvPicPr>
+                        <pic:blipFill>
+                          <a:blip r:embed="rId46"/>
+                          <a:srcRect b="0" l="0" r="43831" t="0"/>
+                          <a:stretch>
+                            <a:fillRect/>
+                          </a:stretch>
+                        </pic:blipFill>
+                        <pic:spPr>
+                          <a:xfrm>
+                            <a:off x="0" y="0"/>
+                            <a:ext cx="3969090" cy="2562225"/>
+                          </a:xfrm>
+                          <a:prstGeom prst="rect"/>
+                          <a:ln/>
+                        </pic:spPr>
+                      </pic:pic>
+                    </a:graphicData>
+                  </a:graphic>
+                </wp:inline>
+              </w:drawing>
+            </w:r>
+            <w:r>
+              <w:rPr>
+                <w:rtl w:val="0"/>
+              </w:rPr>
+            </w:r>
+          </w:p>
+          <w:p>
+            <w:pPr>
+              <w:widowControl w:val="0"/>
+              <w:spacing w:line="240" w:lineRule="auto"/>
+              <w:jc w:val="center"/>
+              <w:rPr>
+                <w:rFonts w:ascii="Calibri" w:cs="Calibri" w:eastAsia="Calibri" w:hAnsi="Calibri"/>
+                <w:i w:val="1"/>
+                <w:sz w:val="24"/>
+                <w:szCs w:val="24"/>
+                <w:u w:val="single"/>
+              </w:rPr>
+            </w:pPr>
+            <w:r>
+              <w:rPr>
+                <w:rtl w:val="0"/>
+              </w:rPr>
+            </w:r>
+          </w:p>
+          <w:p>
+            <w:pPr>
+              <w:widowControl w:val="0"/>
+              <w:numPr>
+                <w:ilvl w:val="0"/>
+                <w:numId w:val="3"/>
+              </w:numPr>
+              <w:spacing w:after="0" w:afterAutospacing="0" w:before="240" w:line="240" w:lineRule="auto"/>
+              <w:ind w:left="720" w:hanging="360"/>
+              <w:rPr>
+                <w:rFonts w:ascii="Calibri" w:cs="Calibri" w:eastAsia="Calibri" w:hAnsi="Calibri"/>
+                <w:sz w:val="24"/>
+                <w:szCs w:val="24"/>
+              </w:rPr>
+            </w:pPr>
+            <w:r>
+              <w:rPr>
+                <w:rFonts w:ascii="Calibri" w:cs="Calibri" w:eastAsia="Calibri" w:hAnsi="Calibri"/>
+                <w:b w:val="1"/>
+                <w:sz w:val="24"/>
+                <w:szCs w:val="24"/>
+                <w:rtl w:val="0"/>
+              </w:rPr>
+              <w:t xml:space="preserve">Projection Up and Linear Transformations</w:t>
+            </w:r>
+            <w:r>
+              <w:rPr>
+                <w:rFonts w:ascii="Calibri" w:cs="Calibri" w:eastAsia="Calibri" w:hAnsi="Calibri"/>
+                <w:sz w:val="24"/>
+                <w:szCs w:val="24"/>
+                <w:rtl w:val="0"/>
+              </w:rPr>
+              <w:t xml:space="preserve">:</w:t>
+            </w:r>
+          </w:p>
+          <w:p>
+            <w:pPr>
+              <w:widowControl w:val="0"/>
+              <w:numPr>
+                <w:ilvl w:val="1"/>
+                <w:numId w:val="3"/>
+              </w:numPr>
+              <w:spacing w:after="0" w:afterAutospacing="0" w:before="0" w:beforeAutospacing="0" w:line="240" w:lineRule="auto"/>
+              <w:ind w:left="1440" w:hanging="360"/>
+              <w:rPr>
+                <w:rFonts w:ascii="Calibri" w:cs="Calibri" w:eastAsia="Calibri" w:hAnsi="Calibri"/>
+                <w:sz w:val="24"/>
+                <w:szCs w:val="24"/>
+              </w:rPr>
+            </w:pPr>
+            <w:r>
+              <w:rPr>
+                <w:rFonts w:ascii="Calibri" w:cs="Calibri" w:eastAsia="Calibri" w:hAnsi="Calibri"/>
+                <w:b w:val="1"/>
+                <w:sz w:val="24"/>
+                <w:szCs w:val="24"/>
+                <w:rtl w:val="0"/>
+              </w:rPr>
+              <w:t xml:space="preserve">Visual Example</w:t>
+            </w:r>
+            <w:r>
+              <w:rPr>
+                <w:rFonts w:ascii="Calibri" w:cs="Calibri" w:eastAsia="Calibri" w:hAnsi="Calibri"/>
+                <w:sz w:val="24"/>
+                <w:szCs w:val="24"/>
+                <w:rtl w:val="0"/>
+              </w:rPr>
+              <w:t xml:space="preserve">: [Insert visualization of dimension expansion]</w:t>
+            </w:r>
+          </w:p>
+          <w:p>
+            <w:pPr>
+              <w:widowControl w:val="0"/>
+              <w:numPr>
+                <w:ilvl w:val="1"/>
+                <w:numId w:val="3"/>
+              </w:numPr>
+              <w:spacing w:after="0" w:afterAutospacing="0" w:before="0" w:beforeAutospacing="0" w:line="240" w:lineRule="auto"/>
+              <w:ind w:left="1440" w:hanging="360"/>
+              <w:rPr>
+                <w:rFonts w:ascii="Calibri" w:cs="Calibri" w:eastAsia="Calibri" w:hAnsi="Calibri"/>
+                <w:sz w:val="24"/>
+                <w:szCs w:val="24"/>
+              </w:rPr>
+            </w:pPr>
+            <w:r>
+              <w:rPr>
+                <w:rFonts w:ascii="Calibri" w:cs="Calibri" w:eastAsia="Calibri" w:hAnsi="Calibri"/>
+                <w:b w:val="1"/>
+                <w:sz w:val="24"/>
+                <w:szCs w:val="24"/>
+                <w:rtl w:val="0"/>
+              </w:rPr>
+              <w:t xml:space="preserve">Explanation</w:t>
+            </w:r>
+            <w:r>
+              <w:rPr>
+                <w:rFonts w:ascii="Calibri" w:cs="Calibri" w:eastAsia="Calibri" w:hAnsi="Calibri"/>
+                <w:sz w:val="24"/>
+                <w:szCs w:val="24"/>
+                <w:rtl w:val="0"/>
+              </w:rPr>
+              <w:t xml:space="preserve">: Initially, the input is projected up to a higher-dimensional feature space. This expansion increases the model’s capacity to create a more complex and richer representation of the input data. This step is crucial as it allows the network to explore a broader range of features and relationships before applying non-linear transformations.</w:t>
+            </w:r>
+          </w:p>
+          <w:p>
+            <w:pPr>
+              <w:widowControl w:val="0"/>
+              <w:numPr>
+                <w:ilvl w:val="0"/>
+                <w:numId w:val="3"/>
+              </w:numPr>
+              <w:spacing w:after="0" w:afterAutospacing="0" w:before="0" w:beforeAutospacing="0" w:line="240" w:lineRule="auto"/>
+              <w:ind w:left="720" w:hanging="360"/>
+              <w:rPr>
+                <w:rFonts w:ascii="Calibri" w:cs="Calibri" w:eastAsia="Calibri" w:hAnsi="Calibri"/>
+                <w:sz w:val="24"/>
+                <w:szCs w:val="24"/>
+              </w:rPr>
+            </w:pPr>
+            <w:r>
+              <w:rPr>
+                <w:rFonts w:ascii="Calibri" w:cs="Calibri" w:eastAsia="Calibri" w:hAnsi="Calibri"/>
+                <w:b w:val="1"/>
+                <w:sz w:val="24"/>
+                <w:szCs w:val="24"/>
+                <w:rtl w:val="0"/>
+              </w:rPr>
+              <w:t xml:space="preserve">Passing Through Activation Function and Projecting Back Down</w:t>
+            </w:r>
+            <w:r>
+              <w:rPr>
+                <w:rFonts w:ascii="Calibri" w:cs="Calibri" w:eastAsia="Calibri" w:hAnsi="Calibri"/>
+                <w:sz w:val="24"/>
+                <w:szCs w:val="24"/>
+                <w:rtl w:val="0"/>
+              </w:rPr>
+              <w:t xml:space="preserve">:</w:t>
+            </w:r>
+          </w:p>
+          <w:p>
+            <w:pPr>
+              <w:widowControl w:val="0"/>
+              <w:numPr>
+                <w:ilvl w:val="1"/>
+                <w:numId w:val="3"/>
+              </w:numPr>
+              <w:spacing w:after="0" w:afterAutospacing="0" w:before="0" w:beforeAutospacing="0" w:line="240" w:lineRule="auto"/>
+              <w:ind w:left="1440" w:hanging="360"/>
+              <w:rPr>
+                <w:rFonts w:ascii="Calibri" w:cs="Calibri" w:eastAsia="Calibri" w:hAnsi="Calibri"/>
+                <w:sz w:val="24"/>
+                <w:szCs w:val="24"/>
+              </w:rPr>
+            </w:pPr>
+            <w:r>
+              <w:rPr>
+                <w:rFonts w:ascii="Calibri" w:cs="Calibri" w:eastAsia="Calibri" w:hAnsi="Calibri"/>
+                <w:b w:val="1"/>
+                <w:sz w:val="24"/>
+                <w:szCs w:val="24"/>
+                <w:rtl w:val="0"/>
+              </w:rPr>
+              <w:t xml:space="preserve">Visual Example</w:t>
+            </w:r>
+            <w:r>
+              <w:rPr>
+                <w:rFonts w:ascii="Calibri" w:cs="Calibri" w:eastAsia="Calibri" w:hAnsi="Calibri"/>
+                <w:sz w:val="24"/>
+                <w:szCs w:val="24"/>
+                <w:rtl w:val="0"/>
+              </w:rPr>
+              <w:t xml:space="preserve">: [Insert visualization of activation function application and dimension reduction]</w:t>
+            </w:r>
+          </w:p>
+          <w:p>
+            <w:pPr>
+              <w:widowControl w:val="0"/>
+              <w:numPr>
+                <w:ilvl w:val="1"/>
+                <w:numId w:val="3"/>
+              </w:numPr>
+              <w:spacing w:after="240" w:before="0" w:beforeAutospacing="0" w:line="240" w:lineRule="auto"/>
+              <w:ind w:left="1440" w:hanging="360"/>
+              <w:rPr>
+                <w:rFonts w:ascii="Calibri" w:cs="Calibri" w:eastAsia="Calibri" w:hAnsi="Calibri"/>
+                <w:sz w:val="24"/>
+                <w:szCs w:val="24"/>
+              </w:rPr>
+            </w:pPr>
+            <w:r>
+              <w:rPr>
+                <w:rFonts w:ascii="Calibri" w:cs="Calibri" w:eastAsia="Calibri" w:hAnsi="Calibri"/>
+                <w:b w:val="1"/>
+                <w:sz w:val="24"/>
+                <w:szCs w:val="24"/>
+                <w:rtl w:val="0"/>
+              </w:rPr>
+              <w:t xml:space="preserve">Explanation</w:t>
+            </w:r>
+            <w:r>
+              <w:rPr>
+                <w:rFonts w:ascii="Calibri" w:cs="Calibri" w:eastAsia="Calibri" w:hAnsi="Calibri"/>
+                <w:sz w:val="24"/>
+                <w:szCs w:val="24"/>
+                <w:rtl w:val="0"/>
+              </w:rPr>
+              <w:t xml:space="preserve">: After expansion, the data passes through an activation function (GELU), which introduces non-linear capabilities to the model—this step is vital for enabling the network to capture complex patterns beyond linear relationships. Following the activation, the data is projected back down to its original dimensionality. This reduction consolidates the learned features into a compact form, ensuring that only the most relevant features are retained and enhancing the model's efficiency in processing subsequent layers. Downscaling also stabilizes the learning process by reducing dimensionality-induced noise and complexity.</w:t>
+            </w:r>
+          </w:p>
+          <w:p>
+            <w:pPr>
+              <w:widowControl w:val="0"/>
+              <w:spacing w:after="240" w:before="240" w:line="240" w:lineRule="auto"/>
+              <w:rPr>
+                <w:rFonts w:ascii="Calibri" w:cs="Calibri" w:eastAsia="Calibri" w:hAnsi="Calibri"/>
+                <w:sz w:val="24"/>
+                <w:szCs w:val="24"/>
+              </w:rPr>
+            </w:pPr>
+            <w:r>
+              <w:rPr>
+                <w:rFonts w:ascii="Calibri" w:cs="Calibri" w:eastAsia="Calibri" w:hAnsi="Calibri"/>
+                <w:sz w:val="24"/>
+                <w:szCs w:val="24"/>
+                <w:rtl w:val="0"/>
+              </w:rPr>
+              <w:t xml:space="preserve">These transformations combined enable the transformer to effectively utilize contextual information and integrate self-attention outcomes, thereby capturing deep semantic relationships necessary for tasks requiring intricate understanding of input sequences.</w:t>
+            </w:r>
+          </w:p>
+          <w:p>
+            <w:pPr>
+              <w:widowControl w:val="0"/>
+              <w:spacing w:line="240" w:lineRule="auto"/>
+              <w:rPr>
+                <w:rFonts w:ascii="Calibri" w:cs="Calibri" w:eastAsia="Calibri" w:hAnsi="Calibri"/>
+                <w:sz w:val="24"/>
+                <w:szCs w:val="24"/>
+              </w:rPr>
+            </w:pPr>
+            <w:r>
+              <w:rPr>
+                <w:rtl w:val="0"/>
+              </w:rPr>
+            </w:r>
+          </w:p>
+          <w:p>
+            <w:pPr>
+              <w:widowControl w:val="0"/>
+              <w:spacing w:line="240" w:lineRule="auto"/>
+              <w:rPr>
+                <w:rFonts w:ascii="Calibri" w:cs="Calibri" w:eastAsia="Calibri" w:hAnsi="Calibri"/>
+                <w:i w:val="1"/>
+                <w:sz w:val="24"/>
+                <w:szCs w:val="24"/>
+                <w:u w:val="single"/>
+              </w:rPr>
+            </w:pPr>
+            <w:r>
+              <w:rPr>
+                <w:rtl w:val="0"/>
+              </w:rPr>
+            </w:r>
+          </w:p>
+          <w:p>
+            <w:pPr>
+              <w:widowControl w:val="0"/>
+              <w:spacing w:line="240" w:lineRule="auto"/>
+              <w:rPr>
+                <w:rFonts w:ascii="Calibri" w:cs="Calibri" w:eastAsia="Calibri" w:hAnsi="Calibri"/>
+                <w:i w:val="1"/>
+                <w:sz w:val="24"/>
+                <w:szCs w:val="24"/>
+                <w:u w:val="single"/>
+              </w:rPr>
+            </w:pPr>
+            <w:r>
+              <w:rPr>
+                <w:rtl w:val="0"/>
+              </w:rPr>
+            </w:r>
+          </w:p>
+          <w:p>
+            <w:pPr>
+              <w:widowControl w:val="0"/>
+              <w:spacing w:line="240" w:lineRule="auto"/>
+              <w:rPr>
+                <w:rFonts w:ascii="Calibri" w:cs="Calibri" w:eastAsia="Calibri" w:hAnsi="Calibri"/>
+                <w:i w:val="1"/>
+                <w:sz w:val="24"/>
+                <w:szCs w:val="24"/>
+                <w:u w:val="single"/>
+              </w:rPr>
+            </w:pPr>
+            <w:r>
+              <w:rPr>
+                <w:rtl w:val="0"/>
+              </w:rPr>
+            </w:r>
+          </w:p>
+          <w:p>
+            <w:pPr>
+              <w:widowControl w:val="0"/>
+              <w:spacing w:line="240" w:lineRule="auto"/>
+              <w:rPr>
+                <w:rFonts w:ascii="Calibri" w:cs="Calibri" w:eastAsia="Calibri" w:hAnsi="Calibri"/>
+                <w:i w:val="1"/>
+                <w:sz w:val="24"/>
+                <w:szCs w:val="24"/>
+                <w:u w:val="single"/>
+              </w:rPr>
+            </w:pPr>
+            <w:r>
+              <w:rPr>
+                <w:rtl w:val="0"/>
+              </w:rPr>
+            </w:r>
+          </w:p>
+          <w:p>
+            <w:pPr>
+              <w:widowControl w:val="0"/>
+              <w:spacing w:line="240" w:lineRule="auto"/>
+              <w:rPr>
+                <w:rFonts w:ascii="Calibri" w:cs="Calibri" w:eastAsia="Calibri" w:hAnsi="Calibri"/>
+                <w:i w:val="1"/>
+                <w:sz w:val="24"/>
+                <w:szCs w:val="24"/>
+                <w:u w:val="single"/>
+              </w:rPr>
+            </w:pPr>
+            <w:r>
+              <w:rPr>
+                <w:rtl w:val="0"/>
+              </w:rPr>
+            </w:r>
+          </w:p>
+          <w:p>
+            <w:pPr>
+              <w:widowControl w:val="0"/>
+              <w:spacing w:line="240" w:lineRule="auto"/>
+              <w:rPr>
+                <w:rFonts w:ascii="Calibri" w:cs="Calibri" w:eastAsia="Calibri" w:hAnsi="Calibri"/>
+                <w:i w:val="1"/>
+                <w:sz w:val="24"/>
+                <w:szCs w:val="24"/>
+                <w:u w:val="single"/>
+              </w:rPr>
+            </w:pPr>
+            <w:r>
+              <w:rPr>
+                <w:rtl w:val="0"/>
+              </w:rPr>
+            </w:r>
+          </w:p>
+          <w:p>
+            <w:pPr>
+              <w:widowControl w:val="0"/>
+              <w:spacing w:line="240" w:lineRule="auto"/>
+              <w:rPr>
+                <w:rFonts w:ascii="Calibri" w:cs="Calibri" w:eastAsia="Calibri" w:hAnsi="Calibri"/>
+                <w:i w:val="1"/>
+                <w:sz w:val="24"/>
+                <w:szCs w:val="24"/>
+                <w:u w:val="single"/>
+              </w:rPr>
+            </w:pPr>
+            <w:r>
+              <w:rPr>
+                <w:rtl w:val="0"/>
+              </w:rPr>
+            </w:r>
+          </w:p>
+          <w:p>
+            <w:pPr>
+              <w:widowControl w:val="0"/>
+              <w:spacing w:line="240" w:lineRule="auto"/>
+              <w:rPr>
+                <w:rFonts w:ascii="Calibri" w:cs="Calibri" w:eastAsia="Calibri" w:hAnsi="Calibri"/>
+                <w:i w:val="1"/>
+                <w:sz w:val="24"/>
+                <w:szCs w:val="24"/>
+                <w:u w:val="single"/>
+              </w:rPr>
+            </w:pPr>
+            <w:r>
+              <w:rPr>
+                <w:rtl w:val="0"/>
+              </w:rPr>
+            </w:r>
+          </w:p>
+          <w:p>
+            <w:pPr>
+              <w:widowControl w:val="0"/>
+              <w:spacing w:line="240" w:lineRule="auto"/>
+              <w:rPr>
+                <w:rFonts w:ascii="Calibri" w:cs="Calibri" w:eastAsia="Calibri" w:hAnsi="Calibri"/>
+                <w:i w:val="1"/>
+                <w:sz w:val="24"/>
+                <w:szCs w:val="24"/>
+                <w:u w:val="single"/>
+              </w:rPr>
+            </w:pPr>
+            <w:r>
+              <w:rPr>
+                <w:rtl w:val="0"/>
+              </w:rPr>
+            </w:r>
+          </w:p>
+          <w:p>
+            <w:pPr>
+              <w:widowControl w:val="0"/>
+              <w:spacing w:line="240" w:lineRule="auto"/>
+              <w:rPr>
+                <w:rFonts w:ascii="Calibri" w:cs="Calibri" w:eastAsia="Calibri" w:hAnsi="Calibri"/>
+                <w:i w:val="1"/>
+                <w:sz w:val="24"/>
+                <w:szCs w:val="24"/>
+              </w:rPr>
+            </w:pPr>
+            <w:r>
+              <w:rPr>
+                <w:rFonts w:ascii="Calibri" w:cs="Calibri" w:eastAsia="Calibri" w:hAnsi="Calibri"/>
+                <w:i w:val="1"/>
+                <w:sz w:val="24"/>
+                <w:szCs w:val="24"/>
+                <w:rtl w:val="0"/>
+              </w:rPr>
+              <w:t xml:space="preserve">→ MORE DETAIL GUIDE ABOUT</w:t>
+            </w:r>
+          </w:p>
+          <w:p>
+            <w:pPr>
+              <w:widowControl w:val="0"/>
+              <w:numPr>
+                <w:ilvl w:val="0"/>
+                <w:numId w:val="5"/>
+              </w:numPr>
+              <w:spacing w:line="240" w:lineRule="auto"/>
+              <w:ind w:left="720" w:hanging="360"/>
+              <w:rPr>
+                <w:rFonts w:ascii="Calibri" w:cs="Calibri" w:eastAsia="Calibri" w:hAnsi="Calibri"/>
+                <w:i w:val="1"/>
+                <w:sz w:val="24"/>
+                <w:szCs w:val="24"/>
+                <w:u w:val="none"/>
+              </w:rPr>
+            </w:pPr>
+            <w:r>
+              <w:rPr>
+                <w:rFonts w:ascii="Calibri" w:cs="Calibri" w:eastAsia="Calibri" w:hAnsi="Calibri"/>
+                <w:i w:val="1"/>
+                <w:sz w:val="24"/>
+                <w:szCs w:val="24"/>
+                <w:rtl w:val="0"/>
+              </w:rPr>
+              <w:t xml:space="preserve"> RESIDUAL CONNECTIONS,</w:t>
+            </w:r>
+          </w:p>
+          <w:p>
+            <w:pPr>
+              <w:widowControl w:val="0"/>
+              <w:numPr>
+                <w:ilvl w:val="0"/>
+                <w:numId w:val="5"/>
+              </w:numPr>
+              <w:spacing w:line="240" w:lineRule="auto"/>
+              <w:ind w:left="720" w:hanging="360"/>
+              <w:rPr>
+                <w:rFonts w:ascii="Calibri" w:cs="Calibri" w:eastAsia="Calibri" w:hAnsi="Calibri"/>
+                <w:i w:val="1"/>
+                <w:sz w:val="24"/>
+                <w:szCs w:val="24"/>
+                <w:u w:val="none"/>
+              </w:rPr>
+            </w:pPr>
+            <w:r>
+              <w:rPr>
+                <w:rFonts w:ascii="Calibri" w:cs="Calibri" w:eastAsia="Calibri" w:hAnsi="Calibri"/>
+                <w:i w:val="1"/>
+                <w:sz w:val="24"/>
+                <w:szCs w:val="24"/>
+                <w:rtl w:val="0"/>
+              </w:rPr>
+              <w:t xml:space="preserve"> TEMPERATURE OF ATTENTION, </w:t>
+            </w:r>
+          </w:p>
+          <w:p>
+            <w:pPr>
+              <w:widowControl w:val="0"/>
+              <w:numPr>
+                <w:ilvl w:val="0"/>
+                <w:numId w:val="5"/>
+              </w:numPr>
+              <w:spacing w:line="240" w:lineRule="auto"/>
+              <w:ind w:left="720" w:hanging="360"/>
+              <w:rPr>
+                <w:rFonts w:ascii="Calibri" w:cs="Calibri" w:eastAsia="Calibri" w:hAnsi="Calibri"/>
+                <w:i w:val="1"/>
+                <w:sz w:val="24"/>
+                <w:szCs w:val="24"/>
+                <w:u w:val="none"/>
+              </w:rPr>
+            </w:pPr>
+            <w:r>
+              <w:rPr>
+                <w:rFonts w:ascii="Calibri" w:cs="Calibri" w:eastAsia="Calibri" w:hAnsi="Calibri"/>
+                <w:i w:val="1"/>
+                <w:sz w:val="24"/>
+                <w:szCs w:val="24"/>
+                <w:rtl w:val="0"/>
+              </w:rPr>
+              <w:t xml:space="preserve">MULTI-HEAD ATTENTION </w:t>
+            </w:r>
+          </w:p>
+          <w:p>
+            <w:pPr>
+              <w:widowControl w:val="0"/>
+              <w:numPr>
+                <w:ilvl w:val="1"/>
+                <w:numId w:val="5"/>
+              </w:numPr>
+              <w:spacing w:line="240" w:lineRule="auto"/>
+              <w:ind w:left="1440" w:hanging="360"/>
+              <w:rPr>
+                <w:rFonts w:ascii="Calibri" w:cs="Calibri" w:eastAsia="Calibri" w:hAnsi="Calibri"/>
+                <w:i w:val="1"/>
+                <w:sz w:val="24"/>
+                <w:szCs w:val="24"/>
+                <w:u w:val="none"/>
+              </w:rPr>
+            </w:pPr>
+            <w:r>
+              <w:rPr>
+                <w:rFonts w:ascii="Calibri" w:cs="Calibri" w:eastAsia="Calibri" w:hAnsi="Calibri"/>
+                <w:i w:val="1"/>
+                <w:sz w:val="24"/>
+                <w:szCs w:val="24"/>
+                <w:rtl w:val="0"/>
+              </w:rPr>
+              <w:t xml:space="preserve">WILL BE ADDED IN APPENDIX. SINCE THEY ARE IRRELEVANT COMPARED TO WHAT WE ARE EXPLORING. </w:t>
+            </w:r>
+          </w:p>
+          <w:p>
+            <w:pPr>
+              <w:widowControl w:val="0"/>
+              <w:numPr>
+                <w:ilvl w:val="0"/>
+                <w:numId w:val="5"/>
+              </w:numPr>
+              <w:spacing w:line="240" w:lineRule="auto"/>
+              <w:ind w:left="720" w:hanging="360"/>
+              <w:rPr>
+                <w:rFonts w:ascii="Calibri" w:cs="Calibri" w:eastAsia="Calibri" w:hAnsi="Calibri"/>
+                <w:i w:val="1"/>
+                <w:sz w:val="24"/>
+                <w:szCs w:val="24"/>
+                <w:u w:val="none"/>
+              </w:rPr>
+            </w:pPr>
+            <w:r>
+              <w:rPr>
+                <w:rFonts w:ascii="Calibri" w:cs="Calibri" w:eastAsia="Calibri" w:hAnsi="Calibri"/>
+                <w:i w:val="1"/>
+                <w:sz w:val="24"/>
+                <w:szCs w:val="24"/>
+                <w:rtl w:val="0"/>
+              </w:rPr>
+              <w:t xml:space="preserve">MORE DETAIL ON SOFTMAX(), </w:t>
+            </w:r>
+          </w:p>
+          <w:p>
+            <w:pPr>
+              <w:widowControl w:val="0"/>
+              <w:numPr>
+                <w:ilvl w:val="0"/>
+                <w:numId w:val="5"/>
+              </w:numPr>
+              <w:spacing w:line="240" w:lineRule="auto"/>
+              <w:ind w:left="720" w:hanging="360"/>
+              <w:rPr>
+                <w:rFonts w:ascii="Calibri" w:cs="Calibri" w:eastAsia="Calibri" w:hAnsi="Calibri"/>
+                <w:i w:val="1"/>
+                <w:sz w:val="24"/>
+                <w:szCs w:val="24"/>
+                <w:u w:val="none"/>
+              </w:rPr>
+            </w:pPr>
+            <w:r>
+              <w:rPr>
+                <w:rFonts w:ascii="Calibri" w:cs="Calibri" w:eastAsia="Calibri" w:hAnsi="Calibri"/>
+                <w:i w:val="1"/>
+                <w:sz w:val="24"/>
+                <w:szCs w:val="24"/>
+                <w:rtl w:val="0"/>
+              </w:rPr>
+              <w:t xml:space="preserve">ACTIVATION FUNCTIONS (GELU vs RELU), ← why non-linear is needed</w:t>
+            </w:r>
+          </w:p>
+          <w:p>
+            <w:pPr>
+              <w:widowControl w:val="0"/>
+              <w:numPr>
+                <w:ilvl w:val="0"/>
+                <w:numId w:val="5"/>
+              </w:numPr>
+              <w:spacing w:line="240" w:lineRule="auto"/>
+              <w:ind w:left="720" w:hanging="360"/>
+              <w:rPr>
+                <w:rFonts w:ascii="Calibri" w:cs="Calibri" w:eastAsia="Calibri" w:hAnsi="Calibri"/>
+                <w:i w:val="1"/>
+                <w:sz w:val="24"/>
+                <w:szCs w:val="24"/>
+                <w:u w:val="none"/>
+              </w:rPr>
+            </w:pPr>
+            <w:r>
+              <w:rPr>
+                <w:rFonts w:ascii="Calibri" w:cs="Calibri" w:eastAsia="Calibri" w:hAnsi="Calibri"/>
+                <w:i w:val="1"/>
+                <w:sz w:val="24"/>
+                <w:szCs w:val="24"/>
+                <w:rtl w:val="0"/>
+              </w:rPr>
+              <w:t xml:space="preserve">Backpropagation and optimisers (intro to ML ← why minimum gradients are needed)</w:t>
             </w:r>
           </w:p>
         </w:tc>
@@ -12275,7 +12924,7 @@
               <w:widowControl w:val="0"/>
               <w:numPr>
                 <w:ilvl w:val="0"/>
-                <w:numId w:val="8"/>
+                <w:numId w:val="10"/>
               </w:numPr>
               <w:spacing w:line="240" w:lineRule="auto"/>
               <w:ind w:left="720" w:hanging="360"/>
@@ -12300,7 +12949,7 @@
               <w:widowControl w:val="0"/>
               <w:numPr>
                 <w:ilvl w:val="0"/>
-                <w:numId w:val="8"/>
+                <w:numId w:val="10"/>
               </w:numPr>
               <w:spacing w:line="240" w:lineRule="auto"/>
               <w:ind w:left="720" w:hanging="360"/>
@@ -12408,7 +13057,7 @@
               <w:widowControl w:val="0"/>
               <w:numPr>
                 <w:ilvl w:val="0"/>
-                <w:numId w:val="8"/>
+                <w:numId w:val="10"/>
               </w:numPr>
               <w:spacing w:line="240" w:lineRule="auto"/>
               <w:ind w:left="720" w:hanging="360"/>
@@ -12433,7 +13082,7 @@
               <w:widowControl w:val="0"/>
               <w:numPr>
                 <w:ilvl w:val="1"/>
-                <w:numId w:val="8"/>
+                <w:numId w:val="10"/>
               </w:numPr>
               <w:spacing w:line="240" w:lineRule="auto"/>
               <w:ind w:left="1440" w:hanging="360"/>
@@ -12458,7 +13107,7 @@
               <w:widowControl w:val="0"/>
               <w:numPr>
                 <w:ilvl w:val="0"/>
-                <w:numId w:val="8"/>
+                <w:numId w:val="10"/>
               </w:numPr>
               <w:spacing w:line="240" w:lineRule="auto"/>
               <w:ind w:left="720" w:hanging="360"/>
@@ -12483,7 +13132,7 @@
               <w:widowControl w:val="0"/>
               <w:numPr>
                 <w:ilvl w:val="1"/>
-                <w:numId w:val="8"/>
+                <w:numId w:val="10"/>
               </w:numPr>
               <w:spacing w:line="240" w:lineRule="auto"/>
               <w:ind w:left="1440" w:hanging="360"/>
@@ -12508,7 +13157,7 @@
               <w:widowControl w:val="0"/>
               <w:numPr>
                 <w:ilvl w:val="1"/>
-                <w:numId w:val="8"/>
+                <w:numId w:val="10"/>
               </w:numPr>
               <w:spacing w:line="240" w:lineRule="auto"/>
               <w:ind w:left="1440" w:hanging="360"/>
@@ -13114,7 +13763,7 @@
               <w:widowControl w:val="0"/>
               <w:numPr>
                 <w:ilvl w:val="0"/>
-                <w:numId w:val="4"/>
+                <w:numId w:val="6"/>
               </w:numPr>
               <w:pBdr>
                 <w:top w:space="0" w:sz="0" w:val="nil"/>
@@ -13151,7 +13800,7 @@
               <w:widowControl w:val="0"/>
               <w:numPr>
                 <w:ilvl w:val="0"/>
-                <w:numId w:val="4"/>
+                <w:numId w:val="6"/>
               </w:numPr>
               <w:pBdr>
                 <w:top w:space="0" w:sz="0" w:val="nil"/>
@@ -13188,7 +13837,7 @@
               <w:widowControl w:val="0"/>
               <w:numPr>
                 <w:ilvl w:val="1"/>
-                <w:numId w:val="4"/>
+                <w:numId w:val="6"/>
               </w:numPr>
               <w:pBdr>
                 <w:top w:space="0" w:sz="0" w:val="nil"/>
@@ -13225,7 +13874,7 @@
               <w:widowControl w:val="0"/>
               <w:numPr>
                 <w:ilvl w:val="1"/>
-                <w:numId w:val="4"/>
+                <w:numId w:val="6"/>
               </w:numPr>
               <w:pBdr>
                 <w:top w:space="0" w:sz="0" w:val="nil"/>
@@ -13262,7 +13911,7 @@
               <w:widowControl w:val="0"/>
               <w:numPr>
                 <w:ilvl w:val="1"/>
-                <w:numId w:val="4"/>
+                <w:numId w:val="6"/>
               </w:numPr>
               <w:pBdr>
                 <w:top w:space="0" w:sz="0" w:val="nil"/>
@@ -13299,7 +13948,7 @@
               <w:widowControl w:val="0"/>
               <w:numPr>
                 <w:ilvl w:val="1"/>
-                <w:numId w:val="4"/>
+                <w:numId w:val="6"/>
               </w:numPr>
               <w:pBdr>
                 <w:top w:space="0" w:sz="0" w:val="nil"/>
@@ -13336,7 +13985,7 @@
               <w:widowControl w:val="0"/>
               <w:numPr>
                 <w:ilvl w:val="2"/>
-                <w:numId w:val="4"/>
+                <w:numId w:val="6"/>
               </w:numPr>
               <w:pBdr>
                 <w:top w:space="0" w:sz="0" w:val="nil"/>
@@ -13373,7 +14022,7 @@
               <w:widowControl w:val="0"/>
               <w:numPr>
                 <w:ilvl w:val="1"/>
-                <w:numId w:val="4"/>
+                <w:numId w:val="6"/>
               </w:numPr>
               <w:pBdr>
                 <w:top w:space="0" w:sz="0" w:val="nil"/>
@@ -13410,7 +14059,7 @@
               <w:widowControl w:val="0"/>
               <w:numPr>
                 <w:ilvl w:val="1"/>
-                <w:numId w:val="4"/>
+                <w:numId w:val="6"/>
               </w:numPr>
               <w:pBdr>
                 <w:top w:space="0" w:sz="0" w:val="nil"/>
@@ -13447,7 +14096,7 @@
               <w:widowControl w:val="0"/>
               <w:numPr>
                 <w:ilvl w:val="0"/>
-                <w:numId w:val="4"/>
+                <w:numId w:val="6"/>
               </w:numPr>
               <w:pBdr>
                 <w:top w:space="0" w:sz="0" w:val="nil"/>
@@ -13620,7 +14269,7 @@
               <w:widowControl w:val="0"/>
               <w:numPr>
                 <w:ilvl w:val="0"/>
-                <w:numId w:val="5"/>
+                <w:numId w:val="7"/>
               </w:numPr>
               <w:spacing w:line="240" w:lineRule="auto"/>
               <w:ind w:left="720" w:hanging="360"/>
@@ -13645,7 +14294,7 @@
               <w:widowControl w:val="0"/>
               <w:numPr>
                 <w:ilvl w:val="1"/>
-                <w:numId w:val="5"/>
+                <w:numId w:val="7"/>
               </w:numPr>
               <w:spacing w:line="240" w:lineRule="auto"/>
               <w:ind w:left="1440" w:hanging="360"/>
@@ -13670,7 +14319,7 @@
               <w:widowControl w:val="0"/>
               <w:numPr>
                 <w:ilvl w:val="1"/>
-                <w:numId w:val="5"/>
+                <w:numId w:val="7"/>
               </w:numPr>
               <w:spacing w:line="240" w:lineRule="auto"/>
               <w:ind w:left="1440" w:hanging="360"/>
@@ -13695,7 +14344,7 @@
               <w:widowControl w:val="0"/>
               <w:numPr>
                 <w:ilvl w:val="1"/>
-                <w:numId w:val="5"/>
+                <w:numId w:val="7"/>
               </w:numPr>
               <w:spacing w:line="240" w:lineRule="auto"/>
               <w:ind w:left="1440" w:hanging="360"/>
@@ -13720,7 +14369,7 @@
               <w:widowControl w:val="0"/>
               <w:numPr>
                 <w:ilvl w:val="0"/>
-                <w:numId w:val="5"/>
+                <w:numId w:val="7"/>
               </w:numPr>
               <w:spacing w:line="240" w:lineRule="auto"/>
               <w:ind w:left="720" w:hanging="360"/>
@@ -13745,7 +14394,7 @@
               <w:widowControl w:val="0"/>
               <w:numPr>
                 <w:ilvl w:val="0"/>
-                <w:numId w:val="5"/>
+                <w:numId w:val="7"/>
               </w:numPr>
               <w:spacing w:line="240" w:lineRule="auto"/>
               <w:ind w:left="720" w:hanging="360"/>
@@ -13770,7 +14419,7 @@
               <w:widowControl w:val="0"/>
               <w:numPr>
                 <w:ilvl w:val="0"/>
-                <w:numId w:val="5"/>
+                <w:numId w:val="7"/>
               </w:numPr>
               <w:spacing w:line="240" w:lineRule="auto"/>
               <w:ind w:left="720" w:hanging="360"/>
@@ -13884,7 +14533,7 @@
               <w:widowControl w:val="0"/>
               <w:numPr>
                 <w:ilvl w:val="0"/>
-                <w:numId w:val="3"/>
+                <w:numId w:val="4"/>
               </w:numPr>
               <w:pBdr>
                 <w:top w:space="0" w:sz="0" w:val="nil"/>
@@ -13921,7 +14570,7 @@
               <w:widowControl w:val="0"/>
               <w:numPr>
                 <w:ilvl w:val="1"/>
-                <w:numId w:val="3"/>
+                <w:numId w:val="4"/>
               </w:numPr>
               <w:pBdr>
                 <w:top w:space="0" w:sz="0" w:val="nil"/>
@@ -13958,7 +14607,7 @@
               <w:widowControl w:val="0"/>
               <w:numPr>
                 <w:ilvl w:val="1"/>
-                <w:numId w:val="3"/>
+                <w:numId w:val="4"/>
               </w:numPr>
               <w:pBdr>
                 <w:top w:space="0" w:sz="0" w:val="nil"/>
@@ -13995,7 +14644,7 @@
               <w:widowControl w:val="0"/>
               <w:numPr>
                 <w:ilvl w:val="1"/>
-                <w:numId w:val="3"/>
+                <w:numId w:val="4"/>
               </w:numPr>
               <w:pBdr>
                 <w:top w:space="0" w:sz="0" w:val="nil"/>
@@ -14032,7 +14681,7 @@
               <w:widowControl w:val="0"/>
               <w:numPr>
                 <w:ilvl w:val="0"/>
-                <w:numId w:val="3"/>
+                <w:numId w:val="4"/>
               </w:numPr>
               <w:pBdr>
                 <w:top w:space="0" w:sz="0" w:val="nil"/>
@@ -14069,7 +14718,7 @@
               <w:widowControl w:val="0"/>
               <w:numPr>
                 <w:ilvl w:val="1"/>
-                <w:numId w:val="3"/>
+                <w:numId w:val="4"/>
               </w:numPr>
               <w:pBdr>
                 <w:top w:space="0" w:sz="0" w:val="nil"/>
@@ -14106,7 +14755,7 @@
               <w:widowControl w:val="0"/>
               <w:numPr>
                 <w:ilvl w:val="1"/>
-                <w:numId w:val="3"/>
+                <w:numId w:val="4"/>
               </w:numPr>
               <w:pBdr>
                 <w:top w:space="0" w:sz="0" w:val="nil"/>
@@ -14510,7 +15159,7 @@
                 <wp:inline distB="114300" distT="114300" distL="114300" distR="114300">
                   <wp:extent cx="2387624" cy="1573096"/>
                   <wp:effectExtent b="0" l="0" r="0" t="0"/>
-                  <wp:docPr id="33" name="image12.png"/>
+                  <wp:docPr id="34" name="image12.png"/>
                   <a:graphic>
                     <a:graphicData uri="http://schemas.openxmlformats.org/drawingml/2006/picture">
                       <pic:pic>
@@ -14519,7 +15168,7 @@
                           <pic:cNvPicPr preferRelativeResize="0"/>
                         </pic:nvPicPr>
                         <pic:blipFill>
-                          <a:blip r:embed="rId46"/>
+                          <a:blip r:embed="rId47"/>
                           <a:srcRect b="0" l="0" r="0" t="0"/>
                           <a:stretch>
                             <a:fillRect/>
@@ -14560,7 +15209,7 @@
                           <pic:cNvPicPr preferRelativeResize="0"/>
                         </pic:nvPicPr>
                         <pic:blipFill>
-                          <a:blip r:embed="rId47"/>
+                          <a:blip r:embed="rId48"/>
                           <a:srcRect b="0" l="0" r="0" t="0"/>
                           <a:stretch>
                             <a:fillRect/>
@@ -15327,16 +15976,16 @@
                 <wp:inline distB="114300" distT="114300" distL="114300" distR="114300">
                   <wp:extent cx="1572600" cy="1572600"/>
                   <wp:effectExtent b="0" l="0" r="0" t="0"/>
-                  <wp:docPr id="38" name="image18.png"/>
+                  <wp:docPr id="39" name="image17.png"/>
                   <a:graphic>
                     <a:graphicData uri="http://schemas.openxmlformats.org/drawingml/2006/picture">
                       <pic:pic>
                         <pic:nvPicPr>
-                          <pic:cNvPr id="0" name="image18.png"/>
+                          <pic:cNvPr id="0" name="image17.png"/>
                           <pic:cNvPicPr preferRelativeResize="0"/>
                         </pic:nvPicPr>
                         <pic:blipFill>
-                          <a:blip r:embed="rId48"/>
+                          <a:blip r:embed="rId49"/>
                           <a:srcRect b="0" l="0" r="0" t="0"/>
                           <a:stretch>
                             <a:fillRect/>
@@ -15925,7 +16574,7 @@
       </w:r>
     </w:p>
     <w:sectPr>
-      <w:footerReference r:id="rId49" w:type="default"/>
+      <w:footerReference r:id="rId50" w:type="default"/>
       <w:pgSz w:h="16838" w:w="11906" w:orient="portrait"/>
       <w:pgMar w:bottom="850.3937007874016" w:top="283.46456692913387" w:left="283.46456692913387" w:right="283.46456692913387" w:header="720" w:footer="720"/>
       <w:pgNumType w:start="1"/>
@@ -16406,8 +17055,8 @@
   <w:abstractNum w:abstractNumId="3">
     <w:lvl w:ilvl="0">
       <w:start w:val="1"/>
-      <w:numFmt w:val="bullet"/>
-      <w:lvlText w:val="●"/>
+      <w:numFmt w:val="decimal"/>
+      <w:lvlText w:val="%1."/>
       <w:lvlJc w:val="left"/>
       <w:pPr>
         <w:ind w:left="720" w:hanging="360"/>
@@ -16430,8 +17079,8 @@
     </w:lvl>
     <w:lvl w:ilvl="2">
       <w:start w:val="1"/>
-      <w:numFmt w:val="bullet"/>
-      <w:lvlText w:val="■"/>
+      <w:numFmt w:val="lowerRoman"/>
+      <w:lvlText w:val="%3."/>
       <w:lvlJc w:val="left"/>
       <w:pPr>
         <w:ind w:left="2160" w:hanging="360"/>
@@ -16442,8 +17091,8 @@
     </w:lvl>
     <w:lvl w:ilvl="3">
       <w:start w:val="1"/>
-      <w:numFmt w:val="bullet"/>
-      <w:lvlText w:val="●"/>
+      <w:numFmt w:val="decimal"/>
+      <w:lvlText w:val="%4."/>
       <w:lvlJc w:val="left"/>
       <w:pPr>
         <w:ind w:left="2880" w:hanging="360"/>
@@ -16454,8 +17103,8 @@
     </w:lvl>
     <w:lvl w:ilvl="4">
       <w:start w:val="1"/>
-      <w:numFmt w:val="bullet"/>
-      <w:lvlText w:val="○"/>
+      <w:numFmt w:val="lowerLetter"/>
+      <w:lvlText w:val="%5."/>
       <w:lvlJc w:val="left"/>
       <w:pPr>
         <w:ind w:left="3600" w:hanging="360"/>
@@ -16466,8 +17115,8 @@
     </w:lvl>
     <w:lvl w:ilvl="5">
       <w:start w:val="1"/>
-      <w:numFmt w:val="bullet"/>
-      <w:lvlText w:val="■"/>
+      <w:numFmt w:val="lowerRoman"/>
+      <w:lvlText w:val="%6."/>
       <w:lvlJc w:val="left"/>
       <w:pPr>
         <w:ind w:left="4320" w:hanging="360"/>
@@ -16478,8 +17127,8 @@
     </w:lvl>
     <w:lvl w:ilvl="6">
       <w:start w:val="1"/>
-      <w:numFmt w:val="bullet"/>
-      <w:lvlText w:val="●"/>
+      <w:numFmt w:val="decimal"/>
+      <w:lvlText w:val="%7."/>
       <w:lvlJc w:val="left"/>
       <w:pPr>
         <w:ind w:left="5040" w:hanging="360"/>
@@ -16490,8 +17139,8 @@
     </w:lvl>
     <w:lvl w:ilvl="7">
       <w:start w:val="1"/>
-      <w:numFmt w:val="bullet"/>
-      <w:lvlText w:val="○"/>
+      <w:numFmt w:val="lowerLetter"/>
+      <w:lvlText w:val="%8."/>
       <w:lvlJc w:val="left"/>
       <w:pPr>
         <w:ind w:left="5760" w:hanging="360"/>
@@ -16502,8 +17151,8 @@
     </w:lvl>
     <w:lvl w:ilvl="8">
       <w:start w:val="1"/>
-      <w:numFmt w:val="bullet"/>
-      <w:lvlText w:val="■"/>
+      <w:numFmt w:val="lowerRoman"/>
+      <w:lvlText w:val="%9."/>
       <w:lvlJc w:val="left"/>
       <w:pPr>
         <w:ind w:left="6480" w:hanging="360"/>
@@ -16626,8 +17275,8 @@
   <w:abstractNum w:abstractNumId="5">
     <w:lvl w:ilvl="0">
       <w:start w:val="1"/>
-      <w:numFmt w:val="bullet"/>
-      <w:lvlText w:val="●"/>
+      <w:numFmt w:val="decimal"/>
+      <w:lvlText w:val="%1."/>
       <w:lvlJc w:val="left"/>
       <w:pPr>
         <w:ind w:left="720" w:hanging="360"/>
@@ -16638,8 +17287,8 @@
     </w:lvl>
     <w:lvl w:ilvl="1">
       <w:start w:val="1"/>
-      <w:numFmt w:val="bullet"/>
-      <w:lvlText w:val="○"/>
+      <w:numFmt w:val="lowerLetter"/>
+      <w:lvlText w:val="%2."/>
       <w:lvlJc w:val="left"/>
       <w:pPr>
         <w:ind w:left="1440" w:hanging="360"/>
@@ -16650,9 +17299,9 @@
     </w:lvl>
     <w:lvl w:ilvl="2">
       <w:start w:val="1"/>
-      <w:numFmt w:val="bullet"/>
-      <w:lvlText w:val="■"/>
-      <w:lvlJc w:val="left"/>
+      <w:numFmt w:val="lowerRoman"/>
+      <w:lvlText w:val="%3."/>
+      <w:lvlJc w:val="right"/>
       <w:pPr>
         <w:ind w:left="2160" w:hanging="360"/>
       </w:pPr>
@@ -16662,8 +17311,8 @@
     </w:lvl>
     <w:lvl w:ilvl="3">
       <w:start w:val="1"/>
-      <w:numFmt w:val="bullet"/>
-      <w:lvlText w:val="●"/>
+      <w:numFmt w:val="decimal"/>
+      <w:lvlText w:val="%4."/>
       <w:lvlJc w:val="left"/>
       <w:pPr>
         <w:ind w:left="2880" w:hanging="360"/>
@@ -16674,8 +17323,8 @@
     </w:lvl>
     <w:lvl w:ilvl="4">
       <w:start w:val="1"/>
-      <w:numFmt w:val="bullet"/>
-      <w:lvlText w:val="○"/>
+      <w:numFmt w:val="lowerLetter"/>
+      <w:lvlText w:val="%5."/>
       <w:lvlJc w:val="left"/>
       <w:pPr>
         <w:ind w:left="3600" w:hanging="360"/>
@@ -16686,9 +17335,9 @@
     </w:lvl>
     <w:lvl w:ilvl="5">
       <w:start w:val="1"/>
-      <w:numFmt w:val="bullet"/>
-      <w:lvlText w:val="■"/>
-      <w:lvlJc w:val="left"/>
+      <w:numFmt w:val="lowerRoman"/>
+      <w:lvlText w:val="%6."/>
+      <w:lvlJc w:val="right"/>
       <w:pPr>
         <w:ind w:left="4320" w:hanging="360"/>
       </w:pPr>
@@ -16698,8 +17347,8 @@
     </w:lvl>
     <w:lvl w:ilvl="6">
       <w:start w:val="1"/>
-      <w:numFmt w:val="bullet"/>
-      <w:lvlText w:val="●"/>
+      <w:numFmt w:val="decimal"/>
+      <w:lvlText w:val="%7."/>
       <w:lvlJc w:val="left"/>
       <w:pPr>
         <w:ind w:left="5040" w:hanging="360"/>
@@ -16710,8 +17359,8 @@
     </w:lvl>
     <w:lvl w:ilvl="7">
       <w:start w:val="1"/>
-      <w:numFmt w:val="bullet"/>
-      <w:lvlText w:val="○"/>
+      <w:numFmt w:val="lowerLetter"/>
+      <w:lvlText w:val="%8."/>
       <w:lvlJc w:val="left"/>
       <w:pPr>
         <w:ind w:left="5760" w:hanging="360"/>
@@ -16722,9 +17371,9 @@
     </w:lvl>
     <w:lvl w:ilvl="8">
       <w:start w:val="1"/>
-      <w:numFmt w:val="bullet"/>
-      <w:lvlText w:val="■"/>
-      <w:lvlJc w:val="left"/>
+      <w:numFmt w:val="lowerRoman"/>
+      <w:lvlText w:val="%9."/>
+      <w:lvlJc w:val="right"/>
       <w:pPr>
         <w:ind w:left="6480" w:hanging="360"/>
       </w:pPr>
@@ -16846,8 +17495,8 @@
   <w:abstractNum w:abstractNumId="7">
     <w:lvl w:ilvl="0">
       <w:start w:val="1"/>
-      <w:numFmt w:val="decimal"/>
-      <w:lvlText w:val="%1."/>
+      <w:numFmt w:val="bullet"/>
+      <w:lvlText w:val="●"/>
       <w:lvlJc w:val="left"/>
       <w:pPr>
         <w:ind w:left="720" w:hanging="360"/>
@@ -16858,8 +17507,8 @@
     </w:lvl>
     <w:lvl w:ilvl="1">
       <w:start w:val="1"/>
-      <w:numFmt w:val="lowerLetter"/>
-      <w:lvlText w:val="%2."/>
+      <w:numFmt w:val="bullet"/>
+      <w:lvlText w:val="○"/>
       <w:lvlJc w:val="left"/>
       <w:pPr>
         <w:ind w:left="1440" w:hanging="360"/>
@@ -16870,9 +17519,9 @@
     </w:lvl>
     <w:lvl w:ilvl="2">
       <w:start w:val="1"/>
-      <w:numFmt w:val="lowerRoman"/>
-      <w:lvlText w:val="%3."/>
-      <w:lvlJc w:val="right"/>
+      <w:numFmt w:val="bullet"/>
+      <w:lvlText w:val="■"/>
+      <w:lvlJc w:val="left"/>
       <w:pPr>
         <w:ind w:left="2160" w:hanging="360"/>
       </w:pPr>
@@ -16882,8 +17531,8 @@
     </w:lvl>
     <w:lvl w:ilvl="3">
       <w:start w:val="1"/>
-      <w:numFmt w:val="decimal"/>
-      <w:lvlText w:val="%4."/>
+      <w:numFmt w:val="bullet"/>
+      <w:lvlText w:val="●"/>
       <w:lvlJc w:val="left"/>
       <w:pPr>
         <w:ind w:left="2880" w:hanging="360"/>
@@ -16894,8 +17543,8 @@
     </w:lvl>
     <w:lvl w:ilvl="4">
       <w:start w:val="1"/>
-      <w:numFmt w:val="lowerLetter"/>
-      <w:lvlText w:val="%5."/>
+      <w:numFmt w:val="bullet"/>
+      <w:lvlText w:val="○"/>
       <w:lvlJc w:val="left"/>
       <w:pPr>
         <w:ind w:left="3600" w:hanging="360"/>
@@ -16906,9 +17555,9 @@
     </w:lvl>
     <w:lvl w:ilvl="5">
       <w:start w:val="1"/>
-      <w:numFmt w:val="lowerRoman"/>
-      <w:lvlText w:val="%6."/>
-      <w:lvlJc w:val="right"/>
+      <w:numFmt w:val="bullet"/>
+      <w:lvlText w:val="■"/>
+      <w:lvlJc w:val="left"/>
       <w:pPr>
         <w:ind w:left="4320" w:hanging="360"/>
       </w:pPr>
@@ -16918,8 +17567,8 @@
     </w:lvl>
     <w:lvl w:ilvl="6">
       <w:start w:val="1"/>
-      <w:numFmt w:val="decimal"/>
-      <w:lvlText w:val="%7."/>
+      <w:numFmt w:val="bullet"/>
+      <w:lvlText w:val="●"/>
       <w:lvlJc w:val="left"/>
       <w:pPr>
         <w:ind w:left="5040" w:hanging="360"/>
@@ -16930,8 +17579,8 @@
     </w:lvl>
     <w:lvl w:ilvl="7">
       <w:start w:val="1"/>
-      <w:numFmt w:val="lowerLetter"/>
-      <w:lvlText w:val="%8."/>
+      <w:numFmt w:val="bullet"/>
+      <w:lvlText w:val="○"/>
       <w:lvlJc w:val="left"/>
       <w:pPr>
         <w:ind w:left="5760" w:hanging="360"/>
@@ -16942,9 +17591,9 @@
     </w:lvl>
     <w:lvl w:ilvl="8">
       <w:start w:val="1"/>
-      <w:numFmt w:val="lowerRoman"/>
-      <w:lvlText w:val="%9."/>
-      <w:lvlJc w:val="right"/>
+      <w:numFmt w:val="bullet"/>
+      <w:lvlText w:val="■"/>
+      <w:lvlJc w:val="left"/>
       <w:pPr>
         <w:ind w:left="6480" w:hanging="360"/>
       </w:pPr>
@@ -17064,6 +17713,226 @@
     </w:lvl>
   </w:abstractNum>
   <w:abstractNum w:abstractNumId="9">
+    <w:lvl w:ilvl="0">
+      <w:start w:val="1"/>
+      <w:numFmt w:val="decimal"/>
+      <w:lvlText w:val="%1."/>
+      <w:lvlJc w:val="left"/>
+      <w:pPr>
+        <w:ind w:left="720" w:hanging="360"/>
+      </w:pPr>
+      <w:rPr>
+        <w:u w:val="none"/>
+      </w:rPr>
+    </w:lvl>
+    <w:lvl w:ilvl="1">
+      <w:start w:val="1"/>
+      <w:numFmt w:val="lowerLetter"/>
+      <w:lvlText w:val="%2."/>
+      <w:lvlJc w:val="left"/>
+      <w:pPr>
+        <w:ind w:left="1440" w:hanging="360"/>
+      </w:pPr>
+      <w:rPr>
+        <w:u w:val="none"/>
+      </w:rPr>
+    </w:lvl>
+    <w:lvl w:ilvl="2">
+      <w:start w:val="1"/>
+      <w:numFmt w:val="lowerRoman"/>
+      <w:lvlText w:val="%3."/>
+      <w:lvlJc w:val="right"/>
+      <w:pPr>
+        <w:ind w:left="2160" w:hanging="360"/>
+      </w:pPr>
+      <w:rPr>
+        <w:u w:val="none"/>
+      </w:rPr>
+    </w:lvl>
+    <w:lvl w:ilvl="3">
+      <w:start w:val="1"/>
+      <w:numFmt w:val="decimal"/>
+      <w:lvlText w:val="%4."/>
+      <w:lvlJc w:val="left"/>
+      <w:pPr>
+        <w:ind w:left="2880" w:hanging="360"/>
+      </w:pPr>
+      <w:rPr>
+        <w:u w:val="none"/>
+      </w:rPr>
+    </w:lvl>
+    <w:lvl w:ilvl="4">
+      <w:start w:val="1"/>
+      <w:numFmt w:val="lowerLetter"/>
+      <w:lvlText w:val="%5."/>
+      <w:lvlJc w:val="left"/>
+      <w:pPr>
+        <w:ind w:left="3600" w:hanging="360"/>
+      </w:pPr>
+      <w:rPr>
+        <w:u w:val="none"/>
+      </w:rPr>
+    </w:lvl>
+    <w:lvl w:ilvl="5">
+      <w:start w:val="1"/>
+      <w:numFmt w:val="lowerRoman"/>
+      <w:lvlText w:val="%6."/>
+      <w:lvlJc w:val="right"/>
+      <w:pPr>
+        <w:ind w:left="4320" w:hanging="360"/>
+      </w:pPr>
+      <w:rPr>
+        <w:u w:val="none"/>
+      </w:rPr>
+    </w:lvl>
+    <w:lvl w:ilvl="6">
+      <w:start w:val="1"/>
+      <w:numFmt w:val="decimal"/>
+      <w:lvlText w:val="%7."/>
+      <w:lvlJc w:val="left"/>
+      <w:pPr>
+        <w:ind w:left="5040" w:hanging="360"/>
+      </w:pPr>
+      <w:rPr>
+        <w:u w:val="none"/>
+      </w:rPr>
+    </w:lvl>
+    <w:lvl w:ilvl="7">
+      <w:start w:val="1"/>
+      <w:numFmt w:val="lowerLetter"/>
+      <w:lvlText w:val="%8."/>
+      <w:lvlJc w:val="left"/>
+      <w:pPr>
+        <w:ind w:left="5760" w:hanging="360"/>
+      </w:pPr>
+      <w:rPr>
+        <w:u w:val="none"/>
+      </w:rPr>
+    </w:lvl>
+    <w:lvl w:ilvl="8">
+      <w:start w:val="1"/>
+      <w:numFmt w:val="lowerRoman"/>
+      <w:lvlText w:val="%9."/>
+      <w:lvlJc w:val="right"/>
+      <w:pPr>
+        <w:ind w:left="6480" w:hanging="360"/>
+      </w:pPr>
+      <w:rPr>
+        <w:u w:val="none"/>
+      </w:rPr>
+    </w:lvl>
+  </w:abstractNum>
+  <w:abstractNum w:abstractNumId="10">
+    <w:lvl w:ilvl="0">
+      <w:start w:val="1"/>
+      <w:numFmt w:val="bullet"/>
+      <w:lvlText w:val="●"/>
+      <w:lvlJc w:val="left"/>
+      <w:pPr>
+        <w:ind w:left="720" w:hanging="360"/>
+      </w:pPr>
+      <w:rPr>
+        <w:u w:val="none"/>
+      </w:rPr>
+    </w:lvl>
+    <w:lvl w:ilvl="1">
+      <w:start w:val="1"/>
+      <w:numFmt w:val="bullet"/>
+      <w:lvlText w:val="○"/>
+      <w:lvlJc w:val="left"/>
+      <w:pPr>
+        <w:ind w:left="1440" w:hanging="360"/>
+      </w:pPr>
+      <w:rPr>
+        <w:u w:val="none"/>
+      </w:rPr>
+    </w:lvl>
+    <w:lvl w:ilvl="2">
+      <w:start w:val="1"/>
+      <w:numFmt w:val="bullet"/>
+      <w:lvlText w:val="■"/>
+      <w:lvlJc w:val="left"/>
+      <w:pPr>
+        <w:ind w:left="2160" w:hanging="360"/>
+      </w:pPr>
+      <w:rPr>
+        <w:u w:val="none"/>
+      </w:rPr>
+    </w:lvl>
+    <w:lvl w:ilvl="3">
+      <w:start w:val="1"/>
+      <w:numFmt w:val="bullet"/>
+      <w:lvlText w:val="●"/>
+      <w:lvlJc w:val="left"/>
+      <w:pPr>
+        <w:ind w:left="2880" w:hanging="360"/>
+      </w:pPr>
+      <w:rPr>
+        <w:u w:val="none"/>
+      </w:rPr>
+    </w:lvl>
+    <w:lvl w:ilvl="4">
+      <w:start w:val="1"/>
+      <w:numFmt w:val="bullet"/>
+      <w:lvlText w:val="○"/>
+      <w:lvlJc w:val="left"/>
+      <w:pPr>
+        <w:ind w:left="3600" w:hanging="360"/>
+      </w:pPr>
+      <w:rPr>
+        <w:u w:val="none"/>
+      </w:rPr>
+    </w:lvl>
+    <w:lvl w:ilvl="5">
+      <w:start w:val="1"/>
+      <w:numFmt w:val="bullet"/>
+      <w:lvlText w:val="■"/>
+      <w:lvlJc w:val="left"/>
+      <w:pPr>
+        <w:ind w:left="4320" w:hanging="360"/>
+      </w:pPr>
+      <w:rPr>
+        <w:u w:val="none"/>
+      </w:rPr>
+    </w:lvl>
+    <w:lvl w:ilvl="6">
+      <w:start w:val="1"/>
+      <w:numFmt w:val="bullet"/>
+      <w:lvlText w:val="●"/>
+      <w:lvlJc w:val="left"/>
+      <w:pPr>
+        <w:ind w:left="5040" w:hanging="360"/>
+      </w:pPr>
+      <w:rPr>
+        <w:u w:val="none"/>
+      </w:rPr>
+    </w:lvl>
+    <w:lvl w:ilvl="7">
+      <w:start w:val="1"/>
+      <w:numFmt w:val="bullet"/>
+      <w:lvlText w:val="○"/>
+      <w:lvlJc w:val="left"/>
+      <w:pPr>
+        <w:ind w:left="5760" w:hanging="360"/>
+      </w:pPr>
+      <w:rPr>
+        <w:u w:val="none"/>
+      </w:rPr>
+    </w:lvl>
+    <w:lvl w:ilvl="8">
+      <w:start w:val="1"/>
+      <w:numFmt w:val="bullet"/>
+      <w:lvlText w:val="■"/>
+      <w:lvlJc w:val="left"/>
+      <w:pPr>
+        <w:ind w:left="6480" w:hanging="360"/>
+      </w:pPr>
+      <w:rPr>
+        <w:u w:val="none"/>
+      </w:rPr>
+    </w:lvl>
+  </w:abstractNum>
+  <w:abstractNum w:abstractNumId="11">
     <w:lvl w:ilvl="0">
       <w:start w:val="1"/>
       <w:numFmt w:val="bullet"/>
@@ -17199,6 +18068,12 @@
   </w:num>
   <w:num w:numId="9">
     <w:abstractNumId w:val="9"/>
+  </w:num>
+  <w:num w:numId="10">
+    <w:abstractNumId w:val="10"/>
+  </w:num>
+  <w:num w:numId="11">
+    <w:abstractNumId w:val="11"/>
   </w:num>
 </w:numbering>
 </file>

</xml_diff>